<commit_message>
Add refences to volunteer active status to documentation
This commit relates to issue #18.
</commit_message>
<xml_diff>
--- a/userguide.docx
+++ b/userguide.docx
@@ -104,7 +104,7 @@
       </w:pPr>
       <w:r>
         <w:rPr/>
-        <w:t>This guide corresponds to BSCMail version 3.0.</w:t>
+        <w:t>This guide corresponds to BSCMail version 3.2.</w:t>
       </w:r>
     </w:p>
     <w:p>
@@ -694,7 +694,10 @@
         </w:rPr>
       </w:pPr>
       <w:r>
-        <w:rPr/>
+        <w:rPr>
+          <w:b w:val="false"/>
+          <w:bCs w:val="false"/>
+        </w:rPr>
       </w:r>
     </w:p>
     <w:p>
@@ -1763,34 +1766,23 @@
         </w:rPr>
       </w:pPr>
       <w:r>
-        <w:rPr/>
-      </w:r>
-    </w:p>
-    <w:p>
-      <w:pPr>
-        <w:pStyle w:val="Normal"/>
-        <w:rPr/>
-      </w:pPr>
-      <w:r>
-        <w:rPr>
-          <w:b w:val="false"/>
-          <w:bCs w:val="false"/>
-        </w:rPr>
-        <w:t xml:space="preserve">The Manage </w:t>
-      </w:r>
-      <w:r>
-        <w:rPr>
-          <w:b w:val="false"/>
-          <w:bCs w:val="false"/>
-        </w:rPr>
-        <w:t>Roles</w:t>
-      </w:r>
-      <w:r>
-        <w:rPr>
-          <w:b w:val="false"/>
-          <w:bCs w:val="false"/>
-        </w:rPr>
-        <w:t xml:space="preserve"> Window works similarly to the Manage Shifts Window and Manage Volunteers Window.  Let’s add a new role.  Type “Money handling” in the </w:t>
+        <w:rPr>
+          <w:b w:val="false"/>
+          <w:bCs w:val="false"/>
+        </w:rPr>
+      </w:r>
+    </w:p>
+    <w:p>
+      <w:pPr>
+        <w:pStyle w:val="Normal"/>
+        <w:rPr/>
+      </w:pPr>
+      <w:r>
+        <w:rPr>
+          <w:b w:val="false"/>
+          <w:bCs w:val="false"/>
+        </w:rPr>
+        <w:t xml:space="preserve">The Manage Roles Window works similarly to the Manage Shifts Window and Manage Volunteers Window.  Let’s add a new role.  Type “Money handling” in the </w:t>
       </w:r>
       <w:r>
         <w:rPr>
@@ -2139,7 +2131,10 @@
         </w:rPr>
       </w:pPr>
       <w:r>
-        <w:rPr/>
+        <w:rPr>
+          <w:b w:val="false"/>
+          <w:bCs w:val="false"/>
+        </w:rPr>
       </w:r>
     </w:p>
     <w:p>
@@ -2246,14 +2241,7 @@
           <w:b w:val="false"/>
           <w:bCs w:val="false"/>
         </w:rPr>
-        <w:t xml:space="preserve">Notice that only the volunteers with the appropriate roles are listed!  </w:t>
-      </w:r>
-      <w:r>
-        <w:rPr>
-          <w:b w:val="false"/>
-          <w:bCs w:val="false"/>
-        </w:rPr>
-        <w:t xml:space="preserve">It would be nice, however, if we could add a bit more information to the event, such as the location.  (The event moves around from week to week.)  Go back to the Main Window and click the </w:t>
+        <w:t xml:space="preserve">Notice that only the volunteers with the appropriate roles are listed!  It would be nice, however, if we could add a bit more information to the event, such as the location.  (The event moves around from week to week.)  Go back to the Main Window and click the </w:t>
       </w:r>
       <w:r>
         <w:rPr>
@@ -2281,14 +2269,7 @@
           <w:b w:val="false"/>
           <w:bCs w:val="false"/>
         </w:rPr>
-        <w:t xml:space="preserve"> column </w:t>
-      </w:r>
-      <w:r>
-        <w:rPr>
-          <w:b w:val="false"/>
-          <w:bCs w:val="false"/>
-        </w:rPr>
-        <w:t xml:space="preserve">to launch the </w:t>
+        <w:t xml:space="preserve"> column to launch the </w:t>
       </w:r>
       <w:hyperlink w:anchor="_toc313">
         <w:r>
@@ -2318,20 +2299,26 @@
         </w:rPr>
       </w:pPr>
       <w:r>
-        <w:rPr/>
-      </w:r>
-    </w:p>
-    <w:p>
-      <w:pPr>
-        <w:pStyle w:val="Normal"/>
-        <w:rPr>
-          <w:b w:val="false"/>
-          <w:b w:val="false"/>
-          <w:bCs w:val="false"/>
-        </w:rPr>
-      </w:pPr>
-      <w:r>
-        <w:rPr/>
+        <w:rPr>
+          <w:b w:val="false"/>
+          <w:bCs w:val="false"/>
+        </w:rPr>
+      </w:r>
+    </w:p>
+    <w:p>
+      <w:pPr>
+        <w:pStyle w:val="Normal"/>
+        <w:rPr>
+          <w:b w:val="false"/>
+          <w:b w:val="false"/>
+          <w:bCs w:val="false"/>
+        </w:rPr>
+      </w:pPr>
+      <w:r>
+        <w:rPr>
+          <w:b w:val="false"/>
+          <w:bCs w:val="false"/>
+        </w:rPr>
         <w:drawing>
           <wp:anchor behindDoc="0" distT="0" distB="0" distL="0" distR="0" simplePos="0" locked="0" layoutInCell="1" allowOverlap="1" relativeHeight="29">
             <wp:simplePos x="0" y="0"/>
@@ -2393,63 +2380,7 @@
           <w:b w:val="false"/>
           <w:bCs w:val="false"/>
         </w:rPr>
-        <w:t xml:space="preserve">The Manage </w:t>
-      </w:r>
-      <w:r>
-        <w:rPr>
-          <w:b w:val="false"/>
-          <w:bCs w:val="false"/>
-        </w:rPr>
-        <w:t xml:space="preserve">Event </w:t>
-      </w:r>
-      <w:r>
-        <w:rPr>
-          <w:b w:val="false"/>
-          <w:bCs w:val="false"/>
-        </w:rPr>
-        <w:t xml:space="preserve">Volunteers Window works similarly to the Manage Shifts Window, Manage Volunteers Window, </w:t>
-      </w:r>
-      <w:r>
-        <w:rPr>
-          <w:b w:val="false"/>
-          <w:bCs w:val="false"/>
-        </w:rPr>
-        <w:t>and Manage Role Window.</w:t>
-      </w:r>
-      <w:r>
-        <w:rPr>
-          <w:b w:val="false"/>
-          <w:bCs w:val="false"/>
-        </w:rPr>
-        <w:t xml:space="preserve">  Let’s add a new </w:t>
-      </w:r>
-      <w:r>
-        <w:rPr>
-          <w:b w:val="false"/>
-          <w:bCs w:val="false"/>
-        </w:rPr>
-        <w:t>property</w:t>
-      </w:r>
-      <w:r>
-        <w:rPr>
-          <w:b w:val="false"/>
-          <w:bCs w:val="false"/>
-        </w:rPr>
-        <w:t>.  Type “</w:t>
-      </w:r>
-      <w:r>
-        <w:rPr>
-          <w:b w:val="false"/>
-          <w:bCs w:val="false"/>
-        </w:rPr>
-        <w:t>Location</w:t>
-      </w:r>
-      <w:r>
-        <w:rPr>
-          <w:b w:val="false"/>
-          <w:bCs w:val="false"/>
-        </w:rPr>
-        <w:t xml:space="preserve">” in the </w:t>
+        <w:t xml:space="preserve">The Manage Event Volunteers Window works similarly to the Manage Shifts Window, Manage Volunteers Window, and Manage Role Window.  Let’s add a new property.  Type “Location” in the </w:t>
       </w:r>
       <w:r>
         <w:rPr>
@@ -2665,14 +2596,7 @@
           <w:b w:val="false"/>
           <w:bCs w:val="false"/>
         </w:rPr>
-        <w:t xml:space="preserve">Notice that “Location” has been added to the Event Setup Window.  We can type any value into this field.  </w:t>
-      </w:r>
-      <w:r>
-        <w:rPr>
-          <w:b w:val="false"/>
-          <w:bCs w:val="false"/>
-        </w:rPr>
-        <w:t>Enter a location.</w:t>
+        <w:t>Notice that “Location” has been added to the Event Setup Window.  We can type any value into this field.  Enter a location.</w:t>
       </w:r>
     </w:p>
     <w:p>
@@ -2766,14 +2690,7 @@
           <w:b w:val="false"/>
           <w:bCs w:val="false"/>
         </w:rPr>
-        <w:t xml:space="preserve">It is possible to enter a default value for a property.  (Say, if the event can move from week to week but is usually in one specific place.)  Return to the Manage Event Property Window, select “Location” from the list </w:t>
-      </w:r>
-      <w:r>
-        <w:rPr>
-          <w:b w:val="false"/>
-          <w:bCs w:val="false"/>
-        </w:rPr>
-        <w:t>and enter a default value.</w:t>
+        <w:t>It is possible to enter a default value for a property.  (Say, if the event can move from week to week but is usually in one specific place.)  Return to the Manage Event Property Window, select “Location” from the list and enter a default value.</w:t>
       </w:r>
     </w:p>
     <w:p>
@@ -2889,11 +2806,7 @@
     <w:p>
       <w:pPr>
         <w:pStyle w:val="Normal"/>
-        <w:rPr>
-          <w:b w:val="false"/>
-          <w:b w:val="false"/>
-          <w:bCs w:val="false"/>
-        </w:rPr>
+        <w:rPr/>
       </w:pPr>
       <w:r>
         <w:rPr>
@@ -3028,11 +2941,7 @@
     <w:p>
       <w:pPr>
         <w:pStyle w:val="Normal"/>
-        <w:rPr>
-          <w:b w:val="false"/>
-          <w:b w:val="false"/>
-          <w:bCs w:val="false"/>
-        </w:rPr>
+        <w:rPr/>
       </w:pPr>
       <w:r>
         <w:rPr>
@@ -3053,21 +2962,7 @@
           <w:b w:val="false"/>
           <w:bCs w:val="false"/>
         </w:rPr>
-        <w:t xml:space="preserve"> </w:t>
-      </w:r>
-      <w:r>
-        <w:rPr>
-          <w:b w:val="false"/>
-          <w:bCs w:val="false"/>
-        </w:rPr>
-        <w:t>field</w:t>
-      </w:r>
-      <w:r>
-        <w:rPr>
-          <w:b w:val="false"/>
-          <w:bCs w:val="false"/>
-        </w:rPr>
-        <w:t xml:space="preserve">, an appropriate subject line has been placed in the </w:t>
+        <w:t xml:space="preserve"> field, an appropriate subject line has been placed in the </w:t>
       </w:r>
       <w:r>
         <w:rPr>
@@ -3081,21 +2976,7 @@
           <w:b w:val="false"/>
           <w:bCs w:val="false"/>
         </w:rPr>
-        <w:t xml:space="preserve"> </w:t>
-      </w:r>
-      <w:r>
-        <w:rPr>
-          <w:b w:val="false"/>
-          <w:bCs w:val="false"/>
-        </w:rPr>
-        <w:t>field</w:t>
-      </w:r>
-      <w:r>
-        <w:rPr>
-          <w:b w:val="false"/>
-          <w:bCs w:val="false"/>
-        </w:rPr>
-        <w:t xml:space="preserve">, and the event properties and volunteer schedule have been placed in the </w:t>
+        <w:t xml:space="preserve"> field, and the event properties and volunteer schedule have been placed in the </w:t>
       </w:r>
       <w:r>
         <w:rPr>
@@ -3109,28 +2990,7 @@
           <w:b w:val="false"/>
           <w:bCs w:val="false"/>
         </w:rPr>
-        <w:t xml:space="preserve"> </w:t>
-      </w:r>
-      <w:r>
-        <w:rPr>
-          <w:b w:val="false"/>
-          <w:bCs w:val="false"/>
-        </w:rPr>
-        <w:t>field</w:t>
-      </w:r>
-      <w:r>
-        <w:rPr>
-          <w:b w:val="false"/>
-          <w:bCs w:val="false"/>
-        </w:rPr>
-        <w:t xml:space="preserve">.  It would be nice if we could </w:t>
-      </w:r>
-      <w:r>
-        <w:rPr>
-          <w:b w:val="false"/>
-          <w:bCs w:val="false"/>
-        </w:rPr>
-        <w:t xml:space="preserve">add a bit more detail, though.  Close this window, return to the Main Window, and click the </w:t>
+        <w:t xml:space="preserve"> field.  It would be nice if we could add a bit more detail, though.  Close this window, return to the Main Window, and click the </w:t>
       </w:r>
       <w:r>
         <w:rPr>
@@ -3265,6 +3125,19 @@
         </w:rPr>
       </w:pPr>
       <w:r>
+        <w:rPr/>
+      </w:r>
+    </w:p>
+    <w:p>
+      <w:pPr>
+        <w:pStyle w:val="Normal"/>
+        <w:rPr>
+          <w:b w:val="false"/>
+          <w:b w:val="false"/>
+          <w:bCs w:val="false"/>
+        </w:rPr>
+      </w:pPr>
+      <w:r>
         <w:rPr>
           <w:b w:val="false"/>
           <w:bCs w:val="false"/>
@@ -3387,6 +3260,19 @@
         </w:rPr>
       </w:pPr>
       <w:r>
+        <w:rPr/>
+      </w:r>
+    </w:p>
+    <w:p>
+      <w:pPr>
+        <w:pStyle w:val="Normal"/>
+        <w:rPr>
+          <w:b w:val="false"/>
+          <w:b w:val="false"/>
+          <w:bCs w:val="false"/>
+        </w:rPr>
+      </w:pPr>
+      <w:r>
         <w:rPr>
           <w:b w:val="false"/>
           <w:bCs w:val="false"/>
@@ -3408,6 +3294,33 @@
           <w:b w:val="false"/>
           <w:bCs w:val="false"/>
         </w:rPr>
+      </w:r>
+    </w:p>
+    <w:p>
+      <w:pPr>
+        <w:pStyle w:val="Normal"/>
+        <w:rPr/>
+      </w:pPr>
+      <w:r>
+        <w:rPr/>
+      </w:r>
+    </w:p>
+    <w:p>
+      <w:pPr>
+        <w:pStyle w:val="Normal"/>
+        <w:rPr/>
+      </w:pPr>
+      <w:r>
+        <w:rPr/>
+      </w:r>
+    </w:p>
+    <w:p>
+      <w:pPr>
+        <w:pStyle w:val="Normal"/>
+        <w:rPr/>
+      </w:pPr>
+      <w:r>
+        <w:rPr/>
       </w:r>
     </w:p>
     <w:p>
@@ -3476,197 +3389,6 @@
     <w:p>
       <w:pPr>
         <w:pStyle w:val="Normal"/>
-        <w:rPr>
-          <w:b w:val="false"/>
-          <w:b w:val="false"/>
-          <w:bCs w:val="false"/>
-        </w:rPr>
-      </w:pPr>
-      <w:r>
-        <w:rPr>
-          <w:b w:val="false"/>
-          <w:bCs w:val="false"/>
-        </w:rPr>
-      </w:r>
-    </w:p>
-    <w:p>
-      <w:pPr>
-        <w:pStyle w:val="Normal"/>
-        <w:rPr>
-          <w:b w:val="false"/>
-          <w:b w:val="false"/>
-          <w:bCs w:val="false"/>
-        </w:rPr>
-      </w:pPr>
-      <w:r>
-        <w:rPr>
-          <w:b w:val="false"/>
-          <w:bCs w:val="false"/>
-        </w:rPr>
-      </w:r>
-    </w:p>
-    <w:p>
-      <w:pPr>
-        <w:pStyle w:val="Normal"/>
-        <w:rPr>
-          <w:b w:val="false"/>
-          <w:b w:val="false"/>
-          <w:bCs w:val="false"/>
-        </w:rPr>
-      </w:pPr>
-      <w:r>
-        <w:rPr>
-          <w:b w:val="false"/>
-          <w:bCs w:val="false"/>
-        </w:rPr>
-      </w:r>
-    </w:p>
-    <w:p>
-      <w:pPr>
-        <w:pStyle w:val="Normal"/>
-        <w:rPr/>
-      </w:pPr>
-      <w:r>
-        <w:rPr/>
-      </w:r>
-    </w:p>
-    <w:p>
-      <w:pPr>
-        <w:pStyle w:val="Normal"/>
-        <w:rPr/>
-      </w:pPr>
-      <w:r>
-        <w:rPr/>
-      </w:r>
-    </w:p>
-    <w:p>
-      <w:pPr>
-        <w:pStyle w:val="Normal"/>
-        <w:rPr/>
-      </w:pPr>
-      <w:r>
-        <w:rPr/>
-      </w:r>
-    </w:p>
-    <w:p>
-      <w:pPr>
-        <w:pStyle w:val="Normal"/>
-        <w:rPr/>
-      </w:pPr>
-      <w:r>
-        <w:rPr/>
-      </w:r>
-    </w:p>
-    <w:p>
-      <w:pPr>
-        <w:pStyle w:val="Normal"/>
-        <w:rPr/>
-      </w:pPr>
-      <w:r>
-        <w:rPr/>
-        <w:t>//</w:t>
-      </w:r>
-    </w:p>
-    <w:p>
-      <w:pPr>
-        <w:pStyle w:val="Normal"/>
-        <w:rPr/>
-      </w:pPr>
-      <w:r>
-        <w:rPr/>
-      </w:r>
-    </w:p>
-    <w:p>
-      <w:pPr>
-        <w:pStyle w:val="Normal"/>
-        <w:rPr/>
-      </w:pPr>
-      <w:r>
-        <w:rPr/>
-        <w:t>Create event.  Looks bland.</w:t>
-      </w:r>
-    </w:p>
-    <w:p>
-      <w:pPr>
-        <w:pStyle w:val="Normal"/>
-        <w:rPr/>
-      </w:pPr>
-      <w:r>
-        <w:rPr/>
-        <w:t>Add some shifts.  Looks better.  But dropdowns look funny.</w:t>
-      </w:r>
-    </w:p>
-    <w:p>
-      <w:pPr>
-        <w:pStyle w:val="Normal"/>
-        <w:rPr/>
-      </w:pPr>
-      <w:r>
-        <w:rPr/>
-        <w:t>Add some volunteers.  Great!  But some volunteers should be restricted.</w:t>
-      </w:r>
-    </w:p>
-    <w:p>
-      <w:pPr>
-        <w:pStyle w:val="Normal"/>
-        <w:rPr/>
-      </w:pPr>
-      <w:r>
-        <w:rPr/>
-        <w:t>Add some roles.  Event looks a little sparse.</w:t>
-      </w:r>
-    </w:p>
-    <w:p>
-      <w:pPr>
-        <w:pStyle w:val="Normal"/>
-        <w:rPr/>
-      </w:pPr>
-      <w:r>
-        <w:rPr/>
-        <w:t>Add some event properties.</w:t>
-      </w:r>
-    </w:p>
-    <w:p>
-      <w:pPr>
-        <w:pStyle w:val="Normal"/>
-        <w:rPr/>
-      </w:pPr>
-      <w:r>
-        <w:rPr/>
-        <w:t>Create email.  Looks vanilla.</w:t>
-      </w:r>
-    </w:p>
-    <w:p>
-      <w:pPr>
-        <w:pStyle w:val="Normal"/>
-        <w:rPr/>
-      </w:pPr>
-      <w:r>
-        <w:rPr/>
-        <w:t>Edit the email template.  Looks great!</w:t>
-      </w:r>
-    </w:p>
-    <w:p>
-      <w:pPr>
-        <w:pStyle w:val="Normal"/>
-        <w:rPr/>
-      </w:pPr>
-      <w:r>
-        <w:rPr/>
-      </w:r>
-    </w:p>
-    <w:p>
-      <w:pPr>
-        <w:pStyle w:val="Normal"/>
-        <w:rPr/>
-      </w:pPr>
-      <w:r>
-        <w:rPr/>
-      </w:r>
-    </w:p>
-    <w:p>
-      <w:pPr>
-        <w:pStyle w:val="Normal"/>
         <w:rPr/>
       </w:pPr>
       <w:r>
@@ -3698,7 +3420,10 @@
         </w:rPr>
       </w:pPr>
       <w:r>
-        <w:rPr/>
+        <w:rPr>
+          <w:b w:val="false"/>
+          <w:bCs w:val="false"/>
+        </w:rPr>
       </w:r>
     </w:p>
     <w:p>
@@ -3724,7 +3449,10 @@
         </w:rPr>
       </w:pPr>
       <w:r>
-        <w:rPr/>
+        <w:rPr>
+          <w:b w:val="false"/>
+          <w:bCs w:val="false"/>
+        </w:rPr>
       </w:r>
     </w:p>
     <w:p>
@@ -3750,7 +3478,10 @@
         </w:rPr>
       </w:pPr>
       <w:r>
-        <w:rPr/>
+        <w:rPr>
+          <w:b w:val="false"/>
+          <w:bCs w:val="false"/>
+        </w:rPr>
       </w:r>
     </w:p>
     <w:p>
@@ -4830,6 +4561,33 @@
           <w:b/>
           <w:bCs/>
         </w:rPr>
+        <w:t>Active</w:t>
+      </w:r>
+      <w:r>
+        <w:rPr>
+          <w:b w:val="false"/>
+          <w:bCs w:val="false"/>
+        </w:rPr>
+        <w:t xml:space="preserve"> check box is checked if the volunteer is currently active, or unchecked if the volunteer is inactive.</w:t>
+      </w:r>
+    </w:p>
+    <w:p>
+      <w:pPr>
+        <w:pStyle w:val="DescriptionList"/>
+        <w:rPr/>
+      </w:pPr>
+      <w:r>
+        <w:rPr>
+          <w:b w:val="false"/>
+          <w:bCs w:val="false"/>
+        </w:rPr>
+        <w:t xml:space="preserve">The </w:t>
+      </w:r>
+      <w:r>
+        <w:rPr>
+          <w:b/>
+          <w:bCs/>
+        </w:rPr>
         <w:t>Roles Required</w:t>
       </w:r>
       <w:r>
@@ -5841,7 +5599,21 @@
           <w:b w:val="false"/>
           <w:bCs w:val="false"/>
         </w:rPr>
-        <w:t xml:space="preserve">.  The shifts are all listed in order.  Each shift has a dropdown box containing a list of all the volunteers who are eligible for that shift; select one to assign them to the shift, or select “(open)” to select no volunteer.  This window is dynamic; edits made to shifts in the Manage Shifts window and edits made to volunteers in the </w:t>
+        <w:t xml:space="preserve">.  The shifts are all listed in order.  Each shift has a dropdown box containing a list of all the volunteers who are </w:t>
+      </w:r>
+      <w:r>
+        <w:rPr>
+          <w:b w:val="false"/>
+          <w:bCs w:val="false"/>
+        </w:rPr>
+        <w:t>active and</w:t>
+      </w:r>
+      <w:r>
+        <w:rPr>
+          <w:b w:val="false"/>
+          <w:bCs w:val="false"/>
+        </w:rPr>
+        <w:t xml:space="preserve"> eligible for that shift; select one to assign them to the shift, or select “(open)” to select no volunteer.  This window is dynamic; edits made to shifts in the Manage Shifts window and edits made to volunteers in the </w:t>
       </w:r>
       <w:hyperlink w:anchor="_toc98">
         <w:r>
@@ -9596,6 +9368,762 @@
       <w:rFonts w:cs="OpenSymbol"/>
     </w:rPr>
   </w:style>
+  <w:style w:type="character" w:styleId="ListLabel163">
+    <w:name w:val="ListLabel 163"/>
+    <w:qFormat/>
+    <w:rPr>
+      <w:rFonts w:cs="OpenSymbol"/>
+    </w:rPr>
+  </w:style>
+  <w:style w:type="character" w:styleId="ListLabel164">
+    <w:name w:val="ListLabel 164"/>
+    <w:qFormat/>
+    <w:rPr>
+      <w:rFonts w:cs="OpenSymbol"/>
+    </w:rPr>
+  </w:style>
+  <w:style w:type="character" w:styleId="ListLabel165">
+    <w:name w:val="ListLabel 165"/>
+    <w:qFormat/>
+    <w:rPr>
+      <w:rFonts w:cs="OpenSymbol"/>
+    </w:rPr>
+  </w:style>
+  <w:style w:type="character" w:styleId="ListLabel166">
+    <w:name w:val="ListLabel 166"/>
+    <w:qFormat/>
+    <w:rPr>
+      <w:rFonts w:cs="OpenSymbol"/>
+    </w:rPr>
+  </w:style>
+  <w:style w:type="character" w:styleId="ListLabel167">
+    <w:name w:val="ListLabel 167"/>
+    <w:qFormat/>
+    <w:rPr>
+      <w:rFonts w:cs="OpenSymbol"/>
+    </w:rPr>
+  </w:style>
+  <w:style w:type="character" w:styleId="ListLabel168">
+    <w:name w:val="ListLabel 168"/>
+    <w:qFormat/>
+    <w:rPr>
+      <w:rFonts w:cs="OpenSymbol"/>
+    </w:rPr>
+  </w:style>
+  <w:style w:type="character" w:styleId="ListLabel169">
+    <w:name w:val="ListLabel 169"/>
+    <w:qFormat/>
+    <w:rPr>
+      <w:rFonts w:cs="OpenSymbol"/>
+    </w:rPr>
+  </w:style>
+  <w:style w:type="character" w:styleId="ListLabel170">
+    <w:name w:val="ListLabel 170"/>
+    <w:qFormat/>
+    <w:rPr>
+      <w:rFonts w:cs="OpenSymbol"/>
+    </w:rPr>
+  </w:style>
+  <w:style w:type="character" w:styleId="ListLabel171">
+    <w:name w:val="ListLabel 171"/>
+    <w:qFormat/>
+    <w:rPr>
+      <w:rFonts w:cs="OpenSymbol"/>
+    </w:rPr>
+  </w:style>
+  <w:style w:type="character" w:styleId="ListLabel172">
+    <w:name w:val="ListLabel 172"/>
+    <w:qFormat/>
+    <w:rPr>
+      <w:rFonts w:cs="OpenSymbol"/>
+    </w:rPr>
+  </w:style>
+  <w:style w:type="character" w:styleId="ListLabel173">
+    <w:name w:val="ListLabel 173"/>
+    <w:qFormat/>
+    <w:rPr>
+      <w:rFonts w:cs="OpenSymbol"/>
+    </w:rPr>
+  </w:style>
+  <w:style w:type="character" w:styleId="ListLabel174">
+    <w:name w:val="ListLabel 174"/>
+    <w:qFormat/>
+    <w:rPr>
+      <w:rFonts w:cs="OpenSymbol"/>
+    </w:rPr>
+  </w:style>
+  <w:style w:type="character" w:styleId="ListLabel175">
+    <w:name w:val="ListLabel 175"/>
+    <w:qFormat/>
+    <w:rPr>
+      <w:rFonts w:cs="OpenSymbol"/>
+    </w:rPr>
+  </w:style>
+  <w:style w:type="character" w:styleId="ListLabel176">
+    <w:name w:val="ListLabel 176"/>
+    <w:qFormat/>
+    <w:rPr>
+      <w:rFonts w:cs="OpenSymbol"/>
+    </w:rPr>
+  </w:style>
+  <w:style w:type="character" w:styleId="ListLabel177">
+    <w:name w:val="ListLabel 177"/>
+    <w:qFormat/>
+    <w:rPr>
+      <w:rFonts w:cs="OpenSymbol"/>
+    </w:rPr>
+  </w:style>
+  <w:style w:type="character" w:styleId="ListLabel178">
+    <w:name w:val="ListLabel 178"/>
+    <w:qFormat/>
+    <w:rPr>
+      <w:rFonts w:cs="OpenSymbol"/>
+    </w:rPr>
+  </w:style>
+  <w:style w:type="character" w:styleId="ListLabel179">
+    <w:name w:val="ListLabel 179"/>
+    <w:qFormat/>
+    <w:rPr>
+      <w:rFonts w:cs="OpenSymbol"/>
+    </w:rPr>
+  </w:style>
+  <w:style w:type="character" w:styleId="ListLabel180">
+    <w:name w:val="ListLabel 180"/>
+    <w:qFormat/>
+    <w:rPr>
+      <w:rFonts w:cs="OpenSymbol"/>
+    </w:rPr>
+  </w:style>
+  <w:style w:type="character" w:styleId="ListLabel181">
+    <w:name w:val="ListLabel 181"/>
+    <w:qFormat/>
+    <w:rPr>
+      <w:rFonts w:cs="OpenSymbol"/>
+    </w:rPr>
+  </w:style>
+  <w:style w:type="character" w:styleId="ListLabel182">
+    <w:name w:val="ListLabel 182"/>
+    <w:qFormat/>
+    <w:rPr>
+      <w:rFonts w:cs="OpenSymbol"/>
+    </w:rPr>
+  </w:style>
+  <w:style w:type="character" w:styleId="ListLabel183">
+    <w:name w:val="ListLabel 183"/>
+    <w:qFormat/>
+    <w:rPr>
+      <w:rFonts w:cs="OpenSymbol"/>
+    </w:rPr>
+  </w:style>
+  <w:style w:type="character" w:styleId="ListLabel184">
+    <w:name w:val="ListLabel 184"/>
+    <w:qFormat/>
+    <w:rPr>
+      <w:rFonts w:cs="OpenSymbol"/>
+    </w:rPr>
+  </w:style>
+  <w:style w:type="character" w:styleId="ListLabel185">
+    <w:name w:val="ListLabel 185"/>
+    <w:qFormat/>
+    <w:rPr>
+      <w:rFonts w:cs="OpenSymbol"/>
+    </w:rPr>
+  </w:style>
+  <w:style w:type="character" w:styleId="ListLabel186">
+    <w:name w:val="ListLabel 186"/>
+    <w:qFormat/>
+    <w:rPr>
+      <w:rFonts w:cs="OpenSymbol"/>
+    </w:rPr>
+  </w:style>
+  <w:style w:type="character" w:styleId="ListLabel187">
+    <w:name w:val="ListLabel 187"/>
+    <w:qFormat/>
+    <w:rPr>
+      <w:rFonts w:cs="OpenSymbol"/>
+    </w:rPr>
+  </w:style>
+  <w:style w:type="character" w:styleId="ListLabel188">
+    <w:name w:val="ListLabel 188"/>
+    <w:qFormat/>
+    <w:rPr>
+      <w:rFonts w:cs="OpenSymbol"/>
+    </w:rPr>
+  </w:style>
+  <w:style w:type="character" w:styleId="ListLabel189">
+    <w:name w:val="ListLabel 189"/>
+    <w:qFormat/>
+    <w:rPr>
+      <w:rFonts w:cs="OpenSymbol"/>
+    </w:rPr>
+  </w:style>
+  <w:style w:type="character" w:styleId="ListLabel190">
+    <w:name w:val="ListLabel 190"/>
+    <w:qFormat/>
+    <w:rPr>
+      <w:rFonts w:cs="OpenSymbol"/>
+    </w:rPr>
+  </w:style>
+  <w:style w:type="character" w:styleId="ListLabel191">
+    <w:name w:val="ListLabel 191"/>
+    <w:qFormat/>
+    <w:rPr>
+      <w:rFonts w:cs="OpenSymbol"/>
+    </w:rPr>
+  </w:style>
+  <w:style w:type="character" w:styleId="ListLabel192">
+    <w:name w:val="ListLabel 192"/>
+    <w:qFormat/>
+    <w:rPr>
+      <w:rFonts w:cs="OpenSymbol"/>
+    </w:rPr>
+  </w:style>
+  <w:style w:type="character" w:styleId="ListLabel193">
+    <w:name w:val="ListLabel 193"/>
+    <w:qFormat/>
+    <w:rPr>
+      <w:rFonts w:cs="OpenSymbol"/>
+    </w:rPr>
+  </w:style>
+  <w:style w:type="character" w:styleId="ListLabel194">
+    <w:name w:val="ListLabel 194"/>
+    <w:qFormat/>
+    <w:rPr>
+      <w:rFonts w:cs="OpenSymbol"/>
+    </w:rPr>
+  </w:style>
+  <w:style w:type="character" w:styleId="ListLabel195">
+    <w:name w:val="ListLabel 195"/>
+    <w:qFormat/>
+    <w:rPr>
+      <w:rFonts w:cs="OpenSymbol"/>
+    </w:rPr>
+  </w:style>
+  <w:style w:type="character" w:styleId="ListLabel196">
+    <w:name w:val="ListLabel 196"/>
+    <w:qFormat/>
+    <w:rPr>
+      <w:rFonts w:cs="OpenSymbol"/>
+    </w:rPr>
+  </w:style>
+  <w:style w:type="character" w:styleId="ListLabel197">
+    <w:name w:val="ListLabel 197"/>
+    <w:qFormat/>
+    <w:rPr>
+      <w:rFonts w:cs="OpenSymbol"/>
+    </w:rPr>
+  </w:style>
+  <w:style w:type="character" w:styleId="ListLabel198">
+    <w:name w:val="ListLabel 198"/>
+    <w:qFormat/>
+    <w:rPr>
+      <w:rFonts w:cs="OpenSymbol"/>
+    </w:rPr>
+  </w:style>
+  <w:style w:type="character" w:styleId="ListLabel199">
+    <w:name w:val="ListLabel 199"/>
+    <w:qFormat/>
+    <w:rPr>
+      <w:rFonts w:cs="OpenSymbol"/>
+    </w:rPr>
+  </w:style>
+  <w:style w:type="character" w:styleId="ListLabel200">
+    <w:name w:val="ListLabel 200"/>
+    <w:qFormat/>
+    <w:rPr>
+      <w:rFonts w:cs="OpenSymbol"/>
+    </w:rPr>
+  </w:style>
+  <w:style w:type="character" w:styleId="ListLabel201">
+    <w:name w:val="ListLabel 201"/>
+    <w:qFormat/>
+    <w:rPr>
+      <w:rFonts w:cs="OpenSymbol"/>
+    </w:rPr>
+  </w:style>
+  <w:style w:type="character" w:styleId="ListLabel202">
+    <w:name w:val="ListLabel 202"/>
+    <w:qFormat/>
+    <w:rPr>
+      <w:rFonts w:cs="OpenSymbol"/>
+    </w:rPr>
+  </w:style>
+  <w:style w:type="character" w:styleId="ListLabel203">
+    <w:name w:val="ListLabel 203"/>
+    <w:qFormat/>
+    <w:rPr>
+      <w:rFonts w:cs="OpenSymbol"/>
+    </w:rPr>
+  </w:style>
+  <w:style w:type="character" w:styleId="ListLabel204">
+    <w:name w:val="ListLabel 204"/>
+    <w:qFormat/>
+    <w:rPr>
+      <w:rFonts w:cs="OpenSymbol"/>
+    </w:rPr>
+  </w:style>
+  <w:style w:type="character" w:styleId="ListLabel205">
+    <w:name w:val="ListLabel 205"/>
+    <w:qFormat/>
+    <w:rPr>
+      <w:rFonts w:cs="OpenSymbol"/>
+    </w:rPr>
+  </w:style>
+  <w:style w:type="character" w:styleId="ListLabel206">
+    <w:name w:val="ListLabel 206"/>
+    <w:qFormat/>
+    <w:rPr>
+      <w:rFonts w:cs="OpenSymbol"/>
+    </w:rPr>
+  </w:style>
+  <w:style w:type="character" w:styleId="ListLabel207">
+    <w:name w:val="ListLabel 207"/>
+    <w:qFormat/>
+    <w:rPr>
+      <w:rFonts w:cs="OpenSymbol"/>
+    </w:rPr>
+  </w:style>
+  <w:style w:type="character" w:styleId="ListLabel208">
+    <w:name w:val="ListLabel 208"/>
+    <w:qFormat/>
+    <w:rPr>
+      <w:rFonts w:cs="OpenSymbol"/>
+    </w:rPr>
+  </w:style>
+  <w:style w:type="character" w:styleId="ListLabel209">
+    <w:name w:val="ListLabel 209"/>
+    <w:qFormat/>
+    <w:rPr>
+      <w:rFonts w:cs="OpenSymbol"/>
+    </w:rPr>
+  </w:style>
+  <w:style w:type="character" w:styleId="ListLabel210">
+    <w:name w:val="ListLabel 210"/>
+    <w:qFormat/>
+    <w:rPr>
+      <w:rFonts w:cs="OpenSymbol"/>
+    </w:rPr>
+  </w:style>
+  <w:style w:type="character" w:styleId="ListLabel211">
+    <w:name w:val="ListLabel 211"/>
+    <w:qFormat/>
+    <w:rPr>
+      <w:rFonts w:cs="OpenSymbol"/>
+    </w:rPr>
+  </w:style>
+  <w:style w:type="character" w:styleId="ListLabel212">
+    <w:name w:val="ListLabel 212"/>
+    <w:qFormat/>
+    <w:rPr>
+      <w:rFonts w:cs="OpenSymbol"/>
+    </w:rPr>
+  </w:style>
+  <w:style w:type="character" w:styleId="ListLabel213">
+    <w:name w:val="ListLabel 213"/>
+    <w:qFormat/>
+    <w:rPr>
+      <w:rFonts w:cs="OpenSymbol"/>
+    </w:rPr>
+  </w:style>
+  <w:style w:type="character" w:styleId="ListLabel214">
+    <w:name w:val="ListLabel 214"/>
+    <w:qFormat/>
+    <w:rPr>
+      <w:rFonts w:cs="OpenSymbol"/>
+    </w:rPr>
+  </w:style>
+  <w:style w:type="character" w:styleId="ListLabel215">
+    <w:name w:val="ListLabel 215"/>
+    <w:qFormat/>
+    <w:rPr>
+      <w:rFonts w:cs="OpenSymbol"/>
+    </w:rPr>
+  </w:style>
+  <w:style w:type="character" w:styleId="ListLabel216">
+    <w:name w:val="ListLabel 216"/>
+    <w:qFormat/>
+    <w:rPr>
+      <w:rFonts w:cs="OpenSymbol"/>
+    </w:rPr>
+  </w:style>
+  <w:style w:type="character" w:styleId="ListLabel217">
+    <w:name w:val="ListLabel 217"/>
+    <w:qFormat/>
+    <w:rPr>
+      <w:rFonts w:cs="OpenSymbol"/>
+    </w:rPr>
+  </w:style>
+  <w:style w:type="character" w:styleId="ListLabel218">
+    <w:name w:val="ListLabel 218"/>
+    <w:qFormat/>
+    <w:rPr>
+      <w:rFonts w:cs="OpenSymbol"/>
+    </w:rPr>
+  </w:style>
+  <w:style w:type="character" w:styleId="ListLabel219">
+    <w:name w:val="ListLabel 219"/>
+    <w:qFormat/>
+    <w:rPr>
+      <w:rFonts w:cs="OpenSymbol"/>
+    </w:rPr>
+  </w:style>
+  <w:style w:type="character" w:styleId="ListLabel220">
+    <w:name w:val="ListLabel 220"/>
+    <w:qFormat/>
+    <w:rPr>
+      <w:rFonts w:cs="OpenSymbol"/>
+    </w:rPr>
+  </w:style>
+  <w:style w:type="character" w:styleId="ListLabel221">
+    <w:name w:val="ListLabel 221"/>
+    <w:qFormat/>
+    <w:rPr>
+      <w:rFonts w:cs="OpenSymbol"/>
+    </w:rPr>
+  </w:style>
+  <w:style w:type="character" w:styleId="ListLabel222">
+    <w:name w:val="ListLabel 222"/>
+    <w:qFormat/>
+    <w:rPr>
+      <w:rFonts w:cs="OpenSymbol"/>
+    </w:rPr>
+  </w:style>
+  <w:style w:type="character" w:styleId="ListLabel223">
+    <w:name w:val="ListLabel 223"/>
+    <w:qFormat/>
+    <w:rPr>
+      <w:rFonts w:cs="OpenSymbol"/>
+    </w:rPr>
+  </w:style>
+  <w:style w:type="character" w:styleId="ListLabel224">
+    <w:name w:val="ListLabel 224"/>
+    <w:qFormat/>
+    <w:rPr>
+      <w:rFonts w:cs="OpenSymbol"/>
+    </w:rPr>
+  </w:style>
+  <w:style w:type="character" w:styleId="ListLabel225">
+    <w:name w:val="ListLabel 225"/>
+    <w:qFormat/>
+    <w:rPr>
+      <w:rFonts w:cs="OpenSymbol"/>
+    </w:rPr>
+  </w:style>
+  <w:style w:type="character" w:styleId="ListLabel226">
+    <w:name w:val="ListLabel 226"/>
+    <w:qFormat/>
+    <w:rPr>
+      <w:rFonts w:cs="OpenSymbol"/>
+    </w:rPr>
+  </w:style>
+  <w:style w:type="character" w:styleId="ListLabel227">
+    <w:name w:val="ListLabel 227"/>
+    <w:qFormat/>
+    <w:rPr>
+      <w:rFonts w:cs="OpenSymbol"/>
+    </w:rPr>
+  </w:style>
+  <w:style w:type="character" w:styleId="ListLabel228">
+    <w:name w:val="ListLabel 228"/>
+    <w:qFormat/>
+    <w:rPr>
+      <w:rFonts w:cs="OpenSymbol"/>
+    </w:rPr>
+  </w:style>
+  <w:style w:type="character" w:styleId="ListLabel229">
+    <w:name w:val="ListLabel 229"/>
+    <w:qFormat/>
+    <w:rPr>
+      <w:rFonts w:cs="OpenSymbol"/>
+    </w:rPr>
+  </w:style>
+  <w:style w:type="character" w:styleId="ListLabel230">
+    <w:name w:val="ListLabel 230"/>
+    <w:qFormat/>
+    <w:rPr>
+      <w:rFonts w:cs="OpenSymbol"/>
+    </w:rPr>
+  </w:style>
+  <w:style w:type="character" w:styleId="ListLabel231">
+    <w:name w:val="ListLabel 231"/>
+    <w:qFormat/>
+    <w:rPr>
+      <w:rFonts w:cs="OpenSymbol"/>
+    </w:rPr>
+  </w:style>
+  <w:style w:type="character" w:styleId="ListLabel232">
+    <w:name w:val="ListLabel 232"/>
+    <w:qFormat/>
+    <w:rPr>
+      <w:rFonts w:cs="OpenSymbol"/>
+    </w:rPr>
+  </w:style>
+  <w:style w:type="character" w:styleId="ListLabel233">
+    <w:name w:val="ListLabel 233"/>
+    <w:qFormat/>
+    <w:rPr>
+      <w:rFonts w:cs="OpenSymbol"/>
+    </w:rPr>
+  </w:style>
+  <w:style w:type="character" w:styleId="ListLabel234">
+    <w:name w:val="ListLabel 234"/>
+    <w:qFormat/>
+    <w:rPr>
+      <w:rFonts w:cs="OpenSymbol"/>
+    </w:rPr>
+  </w:style>
+  <w:style w:type="character" w:styleId="ListLabel235">
+    <w:name w:val="ListLabel 235"/>
+    <w:qFormat/>
+    <w:rPr>
+      <w:rFonts w:cs="OpenSymbol"/>
+    </w:rPr>
+  </w:style>
+  <w:style w:type="character" w:styleId="ListLabel236">
+    <w:name w:val="ListLabel 236"/>
+    <w:qFormat/>
+    <w:rPr>
+      <w:rFonts w:cs="OpenSymbol"/>
+    </w:rPr>
+  </w:style>
+  <w:style w:type="character" w:styleId="ListLabel237">
+    <w:name w:val="ListLabel 237"/>
+    <w:qFormat/>
+    <w:rPr>
+      <w:rFonts w:cs="OpenSymbol"/>
+    </w:rPr>
+  </w:style>
+  <w:style w:type="character" w:styleId="ListLabel238">
+    <w:name w:val="ListLabel 238"/>
+    <w:qFormat/>
+    <w:rPr>
+      <w:rFonts w:cs="OpenSymbol"/>
+    </w:rPr>
+  </w:style>
+  <w:style w:type="character" w:styleId="ListLabel239">
+    <w:name w:val="ListLabel 239"/>
+    <w:qFormat/>
+    <w:rPr>
+      <w:rFonts w:cs="OpenSymbol"/>
+    </w:rPr>
+  </w:style>
+  <w:style w:type="character" w:styleId="ListLabel240">
+    <w:name w:val="ListLabel 240"/>
+    <w:qFormat/>
+    <w:rPr>
+      <w:rFonts w:cs="OpenSymbol"/>
+    </w:rPr>
+  </w:style>
+  <w:style w:type="character" w:styleId="ListLabel241">
+    <w:name w:val="ListLabel 241"/>
+    <w:qFormat/>
+    <w:rPr>
+      <w:rFonts w:cs="OpenSymbol"/>
+    </w:rPr>
+  </w:style>
+  <w:style w:type="character" w:styleId="ListLabel242">
+    <w:name w:val="ListLabel 242"/>
+    <w:qFormat/>
+    <w:rPr>
+      <w:rFonts w:cs="OpenSymbol"/>
+    </w:rPr>
+  </w:style>
+  <w:style w:type="character" w:styleId="ListLabel243">
+    <w:name w:val="ListLabel 243"/>
+    <w:qFormat/>
+    <w:rPr>
+      <w:rFonts w:cs="OpenSymbol"/>
+    </w:rPr>
+  </w:style>
+  <w:style w:type="character" w:styleId="ListLabel244">
+    <w:name w:val="ListLabel 244"/>
+    <w:qFormat/>
+    <w:rPr>
+      <w:rFonts w:cs="OpenSymbol"/>
+    </w:rPr>
+  </w:style>
+  <w:style w:type="character" w:styleId="ListLabel245">
+    <w:name w:val="ListLabel 245"/>
+    <w:qFormat/>
+    <w:rPr>
+      <w:rFonts w:cs="OpenSymbol"/>
+    </w:rPr>
+  </w:style>
+  <w:style w:type="character" w:styleId="ListLabel246">
+    <w:name w:val="ListLabel 246"/>
+    <w:qFormat/>
+    <w:rPr>
+      <w:rFonts w:cs="OpenSymbol"/>
+    </w:rPr>
+  </w:style>
+  <w:style w:type="character" w:styleId="ListLabel247">
+    <w:name w:val="ListLabel 247"/>
+    <w:qFormat/>
+    <w:rPr>
+      <w:rFonts w:cs="OpenSymbol"/>
+    </w:rPr>
+  </w:style>
+  <w:style w:type="character" w:styleId="ListLabel248">
+    <w:name w:val="ListLabel 248"/>
+    <w:qFormat/>
+    <w:rPr>
+      <w:rFonts w:cs="OpenSymbol"/>
+    </w:rPr>
+  </w:style>
+  <w:style w:type="character" w:styleId="ListLabel249">
+    <w:name w:val="ListLabel 249"/>
+    <w:qFormat/>
+    <w:rPr>
+      <w:rFonts w:cs="OpenSymbol"/>
+    </w:rPr>
+  </w:style>
+  <w:style w:type="character" w:styleId="ListLabel250">
+    <w:name w:val="ListLabel 250"/>
+    <w:qFormat/>
+    <w:rPr>
+      <w:rFonts w:cs="OpenSymbol"/>
+    </w:rPr>
+  </w:style>
+  <w:style w:type="character" w:styleId="ListLabel251">
+    <w:name w:val="ListLabel 251"/>
+    <w:qFormat/>
+    <w:rPr>
+      <w:rFonts w:cs="OpenSymbol"/>
+    </w:rPr>
+  </w:style>
+  <w:style w:type="character" w:styleId="ListLabel252">
+    <w:name w:val="ListLabel 252"/>
+    <w:qFormat/>
+    <w:rPr>
+      <w:rFonts w:cs="OpenSymbol"/>
+    </w:rPr>
+  </w:style>
+  <w:style w:type="character" w:styleId="ListLabel253">
+    <w:name w:val="ListLabel 253"/>
+    <w:qFormat/>
+    <w:rPr>
+      <w:rFonts w:cs="OpenSymbol"/>
+    </w:rPr>
+  </w:style>
+  <w:style w:type="character" w:styleId="ListLabel254">
+    <w:name w:val="ListLabel 254"/>
+    <w:qFormat/>
+    <w:rPr>
+      <w:rFonts w:cs="OpenSymbol"/>
+    </w:rPr>
+  </w:style>
+  <w:style w:type="character" w:styleId="ListLabel255">
+    <w:name w:val="ListLabel 255"/>
+    <w:qFormat/>
+    <w:rPr>
+      <w:rFonts w:cs="OpenSymbol"/>
+    </w:rPr>
+  </w:style>
+  <w:style w:type="character" w:styleId="ListLabel256">
+    <w:name w:val="ListLabel 256"/>
+    <w:qFormat/>
+    <w:rPr>
+      <w:rFonts w:cs="OpenSymbol"/>
+    </w:rPr>
+  </w:style>
+  <w:style w:type="character" w:styleId="ListLabel257">
+    <w:name w:val="ListLabel 257"/>
+    <w:qFormat/>
+    <w:rPr>
+      <w:rFonts w:cs="OpenSymbol"/>
+    </w:rPr>
+  </w:style>
+  <w:style w:type="character" w:styleId="ListLabel258">
+    <w:name w:val="ListLabel 258"/>
+    <w:qFormat/>
+    <w:rPr>
+      <w:rFonts w:cs="OpenSymbol"/>
+    </w:rPr>
+  </w:style>
+  <w:style w:type="character" w:styleId="ListLabel259">
+    <w:name w:val="ListLabel 259"/>
+    <w:qFormat/>
+    <w:rPr>
+      <w:rFonts w:cs="OpenSymbol"/>
+    </w:rPr>
+  </w:style>
+  <w:style w:type="character" w:styleId="ListLabel260">
+    <w:name w:val="ListLabel 260"/>
+    <w:qFormat/>
+    <w:rPr>
+      <w:rFonts w:cs="OpenSymbol"/>
+    </w:rPr>
+  </w:style>
+  <w:style w:type="character" w:styleId="ListLabel261">
+    <w:name w:val="ListLabel 261"/>
+    <w:qFormat/>
+    <w:rPr>
+      <w:rFonts w:cs="OpenSymbol"/>
+    </w:rPr>
+  </w:style>
+  <w:style w:type="character" w:styleId="ListLabel262">
+    <w:name w:val="ListLabel 262"/>
+    <w:qFormat/>
+    <w:rPr>
+      <w:rFonts w:cs="OpenSymbol"/>
+    </w:rPr>
+  </w:style>
+  <w:style w:type="character" w:styleId="ListLabel263">
+    <w:name w:val="ListLabel 263"/>
+    <w:qFormat/>
+    <w:rPr>
+      <w:rFonts w:cs="OpenSymbol"/>
+    </w:rPr>
+  </w:style>
+  <w:style w:type="character" w:styleId="ListLabel264">
+    <w:name w:val="ListLabel 264"/>
+    <w:qFormat/>
+    <w:rPr>
+      <w:rFonts w:cs="OpenSymbol"/>
+    </w:rPr>
+  </w:style>
+  <w:style w:type="character" w:styleId="ListLabel265">
+    <w:name w:val="ListLabel 265"/>
+    <w:qFormat/>
+    <w:rPr>
+      <w:rFonts w:cs="OpenSymbol"/>
+    </w:rPr>
+  </w:style>
+  <w:style w:type="character" w:styleId="ListLabel266">
+    <w:name w:val="ListLabel 266"/>
+    <w:qFormat/>
+    <w:rPr>
+      <w:rFonts w:cs="OpenSymbol"/>
+    </w:rPr>
+  </w:style>
+  <w:style w:type="character" w:styleId="ListLabel267">
+    <w:name w:val="ListLabel 267"/>
+    <w:qFormat/>
+    <w:rPr>
+      <w:rFonts w:cs="OpenSymbol"/>
+    </w:rPr>
+  </w:style>
+  <w:style w:type="character" w:styleId="ListLabel268">
+    <w:name w:val="ListLabel 268"/>
+    <w:qFormat/>
+    <w:rPr>
+      <w:rFonts w:cs="OpenSymbol"/>
+    </w:rPr>
+  </w:style>
+  <w:style w:type="character" w:styleId="ListLabel269">
+    <w:name w:val="ListLabel 269"/>
+    <w:qFormat/>
+    <w:rPr>
+      <w:rFonts w:cs="OpenSymbol"/>
+    </w:rPr>
+  </w:style>
+  <w:style w:type="character" w:styleId="ListLabel270">
+    <w:name w:val="ListLabel 270"/>
+    <w:qFormat/>
+    <w:rPr>
+      <w:rFonts w:cs="OpenSymbol"/>
+    </w:rPr>
+  </w:style>
   <w:style w:type="paragraph" w:styleId="Heading">
     <w:name w:val="Heading"/>
     <w:basedOn w:val="Normal"/>

</xml_diff>

<commit_message>
Change intersentence spacing from double to single
</commit_message>
<xml_diff>
--- a/userguide.docx
+++ b/userguide.docx
@@ -40,30 +40,31 @@
     <w:p>
       <w:pPr>
         <w:pStyle w:val="Normal"/>
-        <w:rPr/>
-      </w:pPr>
-      <w:r>
-        <w:rPr/>
-        <w:t>BSCMail is a volunteer-management and scheduling application suitable for use by non-profit and for-profit organizations alike.  It is easy to use and customizable to meet virtually any need.</w:t>
-      </w:r>
-    </w:p>
-    <w:p>
-      <w:pPr>
-        <w:pStyle w:val="Normal"/>
-        <w:rPr/>
-      </w:pPr>
-      <w:r>
-        <w:rPr/>
-      </w:r>
-    </w:p>
-    <w:p>
-      <w:pPr>
-        <w:pStyle w:val="Normal"/>
-        <w:rPr/>
-      </w:pPr>
-      <w:r>
-        <w:rPr/>
-        <w:t xml:space="preserve">BSCMail is distributed under the GNU General Public License.  Please read the file </w:t>
+        <w:bidi w:val="0"/>
+        <w:rPr/>
+      </w:pPr>
+      <w:r>
+        <w:rPr/>
+        <w:t>BSCMail is a volunteer-management and scheduling application suitable for use by non-profit and for-profit organizations alike. It is easy to use and customizable to meet virtually any need.</w:t>
+      </w:r>
+    </w:p>
+    <w:p>
+      <w:pPr>
+        <w:pStyle w:val="Normal"/>
+        <w:rPr/>
+      </w:pPr>
+      <w:r>
+        <w:rPr/>
+      </w:r>
+    </w:p>
+    <w:p>
+      <w:pPr>
+        <w:pStyle w:val="Normal"/>
+        <w:rPr/>
+      </w:pPr>
+      <w:r>
+        <w:rPr/>
+        <w:t xml:space="preserve">BSCMail is distributed under the GNU General Public License. Please read the file </w:t>
       </w:r>
       <w:r>
         <w:rPr>
@@ -104,7 +105,15 @@
       </w:pPr>
       <w:r>
         <w:rPr/>
-        <w:t>This guide corresponds to BSCMail version 3.2.</w:t>
+        <w:t>This guide corresponds to BSCMail version 3.</w:t>
+      </w:r>
+      <w:r>
+        <w:rPr/>
+        <w:t>3</w:t>
+      </w:r>
+      <w:r>
+        <w:rPr/>
+        <w:t>.</w:t>
       </w:r>
     </w:p>
     <w:p>
@@ -165,7 +174,7 @@
       </w:pPr>
       <w:r>
         <w:rPr/>
-        <w:t>BSCMail is an application that helps an organization manage volunteers and send scheduling emails.  Let’s run through some of the features of BSCMail together.</w:t>
+        <w:t>BSCMail is an application that helps an organization manage volunteers and send scheduling emails. Let’s run through some of the features of BSCMail together.</w:t>
       </w:r>
     </w:p>
     <w:p>
@@ -373,7 +382,7 @@
       </w:pPr>
       <w:r>
         <w:rPr/>
-        <w:t xml:space="preserve">Hm.  There’s not much to do here.  You can change the date of the event and... not much else.  We need to add more definition to the event.  Let’s add some volunteer shifts.  Click the Shifts button in the Manage column of the main window to launch the </w:t>
+        <w:t xml:space="preserve">Hm. There’s not much to do here. You can change the date of the event and... not much else. We need to add more definition to the event. Let’s add some volunteer shifts. Click the Shifts button in the Manage column of the main window to launch the </w:t>
       </w:r>
       <w:hyperlink w:anchor="_toc175">
         <w:r>
@@ -385,7 +394,7 @@
       </w:hyperlink>
       <w:r>
         <w:rPr/>
-        <w:t>.  You can leave the Event Setup window open.</w:t>
+        <w:t>. You can leave the Event Setup window open.</w:t>
       </w:r>
     </w:p>
     <w:p>
@@ -458,7 +467,7 @@
       </w:pPr>
       <w:r>
         <w:rPr/>
-        <w:t xml:space="preserve">There are no shifts defined in the application.  Let’s create one.  Click in the </w:t>
+        <w:t xml:space="preserve">There are no shifts defined in the application. Let’s create one. Click in the </w:t>
       </w:r>
       <w:r>
         <w:rPr>
@@ -576,7 +585,7 @@
           <w:b w:val="false"/>
           <w:bCs w:val="false"/>
         </w:rPr>
-        <w:t xml:space="preserve">Let’s add another shift.  Change the text in the </w:t>
+        <w:t xml:space="preserve">Let’s add another shift. Change the text in the </w:t>
       </w:r>
       <w:r>
         <w:rPr>
@@ -710,7 +719,7 @@
           <w:b w:val="false"/>
           <w:bCs w:val="false"/>
         </w:rPr>
-        <w:t>Oops!  We made an error; the shift goes until 10:00, not 11:00.  Select the shift in the list on the left.</w:t>
+        <w:t>Oops! We made an error; the shift goes until 10:00, not 11:00. Select the shift in the list on the left.</w:t>
       </w:r>
     </w:p>
     <w:p>
@@ -991,7 +1000,7 @@
       </w:pPr>
       <w:r>
         <w:rPr/>
-        <w:t>The shifts you added automatically appeared.  Most of the changes you will make in other screens will automatically be reflected in the Event Setup window.  Now let’s try to assign a volunteer to one of the shifts.  Click one of the dropdown boxes next to the shifts.</w:t>
+        <w:t>The shifts you added automatically appeared. Most of the changes you will make in other screens will automatically be reflected in the Event Setup window. Now let’s try to assign a volunteer to one of the shifts. Click one of the dropdown boxes next to the shifts.</w:t>
       </w:r>
     </w:p>
     <w:p>
@@ -1064,7 +1073,7 @@
       </w:pPr>
       <w:r>
         <w:rPr/>
-        <w:t xml:space="preserve">Whoops!  We don’t have any volunteers defined.  Go back to the Main Window and click the </w:t>
+        <w:t xml:space="preserve">Whoops! We don’t have any volunteers defined. Go back to the Main Window and click the </w:t>
       </w:r>
       <w:r>
         <w:rPr>
@@ -1199,7 +1208,7 @@
           <w:b w:val="false"/>
           <w:bCs w:val="false"/>
         </w:rPr>
-        <w:t xml:space="preserve">The Manage Volunteers Window works similarly to the Manage Shifts Window.  Let’s enter a few volunteers.  Enter the volunteer’s name, email address, and phone number in the appropriate text boxes and click the </w:t>
+        <w:t xml:space="preserve">The Manage Volunteers Window works similarly to the Manage Shifts Window. Let’s enter a few volunteers. Enter the volunteer’s name, email address, and phone number in the appropriate text boxes and click the </w:t>
       </w:r>
       <w:r>
         <w:rPr>
@@ -1213,7 +1222,7 @@
           <w:b w:val="false"/>
           <w:bCs w:val="false"/>
         </w:rPr>
-        <w:t xml:space="preserve"> button.  Do this a few times to create some volunteers.</w:t>
+        <w:t xml:space="preserve"> button. Do this a few times to create some volunteers.</w:t>
       </w:r>
     </w:p>
     <w:p>
@@ -1331,7 +1340,7 @@
           <w:b w:val="false"/>
           <w:bCs w:val="false"/>
         </w:rPr>
-        <w:t xml:space="preserve"> buttons.  You can also sort them alphabetically by clicking the </w:t>
+        <w:t xml:space="preserve"> buttons. You can also sort them alphabetically by clicking the </w:t>
       </w:r>
       <w:r>
         <w:rPr>
@@ -1345,7 +1354,7 @@
           <w:b w:val="false"/>
           <w:bCs w:val="false"/>
         </w:rPr>
-        <w:t xml:space="preserve"> button.  Try clicking it now.</w:t>
+        <w:t xml:space="preserve"> button. Try clicking it now.</w:t>
       </w:r>
     </w:p>
     <w:p>
@@ -1451,7 +1460,7 @@
           <w:b w:val="false"/>
           <w:bCs w:val="false"/>
         </w:rPr>
-        <w:t>Notice that the volunteers have been sorted.  Now let’s assign them to the shifts for the event.  Go to the Event Setup Window and try clicking on one of the dropdowns again.</w:t>
+        <w:t>Notice that the volunteers have been sorted. Now let’s assign them to the shifts for the event. Go to the Event Setup Window and try clicking on one of the dropdowns again.</w:t>
       </w:r>
     </w:p>
     <w:p>
@@ -1541,7 +1550,7 @@
           <w:b w:val="false"/>
           <w:bCs w:val="false"/>
         </w:rPr>
-        <w:t>Good, we have some volunteers.  Select some volunteers from the dropdowns to assign them to the shifts.</w:t>
+        <w:t>Good, we have some volunteers. Select some volunteers from the dropdowns to assign them to the shifts.</w:t>
       </w:r>
     </w:p>
     <w:p>
@@ -1631,7 +1640,7 @@
           <w:b w:val="false"/>
           <w:bCs w:val="false"/>
         </w:rPr>
-        <w:t xml:space="preserve">Great!  We’re able to use BSCMail to schedule volunteers now.  But we can add a little bit of sophistication to the way we schedule.  Suppose we want to restrict a shift to a certain subset of volunteers.  (For instance, suppose we want to restrict the Door 9:00-10:00 shift to a set of volunteers who are trusted to handle money.)  To do this, we need to create some volunteer roles.  Go back to the Main Window and click the </w:t>
+        <w:t xml:space="preserve">Great! We’re able to use BSCMail to schedule volunteers now. But we can add a little bit of sophistication to the way we schedule. Suppose we want to restrict a shift to a certain subset of volunteers. (For instance, suppose we want to restrict the Door 9:00-10:00 shift to a set of volunteers who are trusted to handle money.) To do this, we need to create some volunteer roles. Go back to the Main Window and click the </w:t>
       </w:r>
       <w:r>
         <w:rPr>
@@ -1782,7 +1791,7 @@
           <w:b w:val="false"/>
           <w:bCs w:val="false"/>
         </w:rPr>
-        <w:t xml:space="preserve">The Manage Roles Window works similarly to the Manage Shifts Window and Manage Volunteers Window.  Let’s add a new role.  Type “Money handling” in the </w:t>
+        <w:t xml:space="preserve">The Manage Roles Window works similarly to the Manage Shifts Window and Manage Volunteers Window. Let’s add a new role. Type “Money handling” in the </w:t>
       </w:r>
       <w:r>
         <w:rPr>
@@ -1810,7 +1819,7 @@
           <w:b w:val="false"/>
           <w:bCs w:val="false"/>
         </w:rPr>
-        <w:t xml:space="preserve"> button.  While we’re at it, let’s add another role called “Customer service”.</w:t>
+        <w:t xml:space="preserve"> button. While we’re at it, let’s add another role called “Customer service”.</w:t>
       </w:r>
     </w:p>
     <w:p>
@@ -1904,7 +1913,7 @@
           <w:b w:val="false"/>
           <w:bCs w:val="false"/>
         </w:rPr>
-        <w:t>Good.  Now let’s assign a role to the door shift.  Return to the Manage Shifts Window and select the Door 9:00-10:00 shift.</w:t>
+        <w:t>Good. Now let’s assign a role to the door shift. Return to the Manage Shifts Window and select the Door 9:00-10:00 shift.</w:t>
       </w:r>
     </w:p>
     <w:p>
@@ -1998,7 +2007,7 @@
           <w:b w:val="false"/>
           <w:bCs w:val="false"/>
         </w:rPr>
-        <w:t xml:space="preserve">When you select a shift, all the defined volunteer roles are listed in the right pane.  All the roles required by the shift will show up as selected.  As you can see, no roles have been selected for this shift.  Select the  “Money handling” role and click the </w:t>
+        <w:t xml:space="preserve">When you select a shift, all the defined volunteer roles are listed in the right pane. All the roles required by the shift will show up as selected. As you can see, no roles have been selected for this shift. Select the “Money handling” role and click the </w:t>
       </w:r>
       <w:r>
         <w:rPr>
@@ -2027,7 +2036,7 @@
           <w:b w:val="false"/>
           <w:bCs w:val="false"/>
         </w:rPr>
-        <w:t xml:space="preserve">  Now we need to assign this role to a volunteer.  Return to the Manage Volunteers Window and select a volunteer.  Select the “Money handling” role and click the </w:t>
+        <w:t xml:space="preserve"> Now we need to assign this role to a volunteer. Return to the Manage Volunteers Window and select a volunteer. Select the “Money handling” role and click the </w:t>
       </w:r>
       <w:r>
         <w:rPr>
@@ -2151,7 +2160,7 @@
           <w:b w:val="false"/>
           <w:bCs w:val="false"/>
         </w:rPr>
-        <w:t>Now return to the Event Setup Window.  Click the dropdown next to the Door 9:00-10:00 shift.</w:t>
+        <w:t>Now return to the Event Setup Window. Click the dropdown next to the Door 9:00-10:00 shift.</w:t>
       </w:r>
     </w:p>
     <w:p>
@@ -2241,7 +2250,7 @@
           <w:b w:val="false"/>
           <w:bCs w:val="false"/>
         </w:rPr>
-        <w:t xml:space="preserve">Notice that only the volunteers with the appropriate roles are listed!  It would be nice, however, if we could add a bit more information to the event, such as the location.  (The event moves around from week to week.)  Go back to the Main Window and click the </w:t>
+        <w:t xml:space="preserve">Notice that only the volunteers with the appropriate roles are listed! It would be nice, however, if we could add a bit more information to the event, such as the location. (The event moves around from week to week.) Go back to the Main Window and click the </w:t>
       </w:r>
       <w:r>
         <w:rPr>
@@ -2380,7 +2389,7 @@
           <w:b w:val="false"/>
           <w:bCs w:val="false"/>
         </w:rPr>
-        <w:t xml:space="preserve">The Manage Event Volunteers Window works similarly to the Manage Shifts Window, Manage Volunteers Window, and Manage Role Window.  Let’s add a new property.  Type “Location” in the </w:t>
+        <w:t xml:space="preserve">The Manage Event Volunteers Window works similarly to the Manage Shifts Window, Manage Volunteers Window, and Manage Role Window. Let’s add a new property. Type “Location” in the </w:t>
       </w:r>
       <w:r>
         <w:rPr>
@@ -2596,7 +2605,7 @@
           <w:b w:val="false"/>
           <w:bCs w:val="false"/>
         </w:rPr>
-        <w:t>Notice that “Location” has been added to the Event Setup Window.  We can type any value into this field.  Enter a location.</w:t>
+        <w:t>Notice that “Location” has been added to the Event Setup Window. We can type any value into this field. Enter a location.</w:t>
       </w:r>
     </w:p>
     <w:p>
@@ -2690,7 +2699,7 @@
           <w:b w:val="false"/>
           <w:bCs w:val="false"/>
         </w:rPr>
-        <w:t>It is possible to enter a default value for a property.  (Say, if the event can move from week to week but is usually in one specific place.)  Return to the Manage Event Property Window, select “Location” from the list and enter a default value.</w:t>
+        <w:t>It is possible to enter a default value for a property. (Say, if the event can move from week to week but is usually in one specific place.) Return to the Manage Event Property Window, select “Location” from the list and enter a default value.</w:t>
       </w:r>
     </w:p>
     <w:p>
@@ -2784,36 +2793,36 @@
           <w:b w:val="false"/>
           <w:bCs w:val="false"/>
         </w:rPr>
-        <w:t>The Event Setup Window will display the default value for any event property when it is first opened.  You may change value for the event by typing in the Event Setup Window.  (This will not affect the default value.)</w:t>
-      </w:r>
-    </w:p>
-    <w:p>
-      <w:pPr>
-        <w:pStyle w:val="Normal"/>
-        <w:rPr>
-          <w:b w:val="false"/>
-          <w:b w:val="false"/>
-          <w:bCs w:val="false"/>
-        </w:rPr>
-      </w:pPr>
-      <w:r>
-        <w:rPr>
-          <w:b w:val="false"/>
-          <w:bCs w:val="false"/>
-        </w:rPr>
-      </w:r>
-    </w:p>
-    <w:p>
-      <w:pPr>
-        <w:pStyle w:val="Normal"/>
-        <w:rPr/>
-      </w:pPr>
-      <w:r>
-        <w:rPr>
-          <w:b w:val="false"/>
-          <w:bCs w:val="false"/>
-        </w:rPr>
-        <w:t xml:space="preserve">The event is looking pretty good now.  Let’s create the scheduling email.  Assign some volunteers to the shifts, then go back to the Main Window and click the </w:t>
+        <w:t>The Event Setup Window will display the default value for any event property when it is first opened. You may change value for the event by typing in the Event Setup Window. (This will not affect the default value.)</w:t>
+      </w:r>
+    </w:p>
+    <w:p>
+      <w:pPr>
+        <w:pStyle w:val="Normal"/>
+        <w:rPr>
+          <w:b w:val="false"/>
+          <w:b w:val="false"/>
+          <w:bCs w:val="false"/>
+        </w:rPr>
+      </w:pPr>
+      <w:r>
+        <w:rPr>
+          <w:b w:val="false"/>
+          <w:bCs w:val="false"/>
+        </w:rPr>
+      </w:r>
+    </w:p>
+    <w:p>
+      <w:pPr>
+        <w:pStyle w:val="Normal"/>
+        <w:rPr/>
+      </w:pPr>
+      <w:r>
+        <w:rPr>
+          <w:b w:val="false"/>
+          <w:bCs w:val="false"/>
+        </w:rPr>
+        <w:t xml:space="preserve">The event is looking pretty good now. Let’s create the scheduling email. Assign some volunteers to the shifts, then go back to the Main Window and click the </w:t>
       </w:r>
       <w:r>
         <w:rPr>
@@ -2948,7 +2957,7 @@
           <w:b w:val="false"/>
           <w:bCs w:val="false"/>
         </w:rPr>
-        <w:t xml:space="preserve">Well, that’s helpful at least.  The email addresses of all the volunteers are listed in the </w:t>
+        <w:t xml:space="preserve">Well, that’s helpful at least. The email addresses of all the volunteers are listed in the </w:t>
       </w:r>
       <w:r>
         <w:rPr>
@@ -2990,7 +2999,7 @@
           <w:b w:val="false"/>
           <w:bCs w:val="false"/>
         </w:rPr>
-        <w:t xml:space="preserve"> field.  It would be nice if we could add a bit more detail, though.  Close this window, return to the Main Window, and click the </w:t>
+        <w:t xml:space="preserve"> field. It would be nice if we could add a bit more detail, though. Close this window, return to the Main Window, and click the </w:t>
       </w:r>
       <w:r>
         <w:rPr>
@@ -3125,24 +3134,27 @@
         </w:rPr>
       </w:pPr>
       <w:r>
-        <w:rPr/>
-      </w:r>
-    </w:p>
-    <w:p>
-      <w:pPr>
-        <w:pStyle w:val="Normal"/>
-        <w:rPr>
-          <w:b w:val="false"/>
-          <w:b w:val="false"/>
-          <w:bCs w:val="false"/>
-        </w:rPr>
-      </w:pPr>
-      <w:r>
-        <w:rPr>
-          <w:b w:val="false"/>
-          <w:bCs w:val="false"/>
-        </w:rPr>
-        <w:t xml:space="preserve">This window allows you to define the email template.  The text in the </w:t>
+        <w:rPr>
+          <w:b w:val="false"/>
+          <w:bCs w:val="false"/>
+        </w:rPr>
+      </w:r>
+    </w:p>
+    <w:p>
+      <w:pPr>
+        <w:pStyle w:val="Normal"/>
+        <w:rPr>
+          <w:b w:val="false"/>
+          <w:b w:val="false"/>
+          <w:bCs w:val="false"/>
+        </w:rPr>
+      </w:pPr>
+      <w:r>
+        <w:rPr>
+          <w:b w:val="false"/>
+          <w:bCs w:val="false"/>
+        </w:rPr>
+        <w:t xml:space="preserve">This window allows you to define the email template. The text in the </w:t>
       </w:r>
       <w:r>
         <w:rPr>
@@ -3170,7 +3182,7 @@
           <w:b w:val="false"/>
           <w:bCs w:val="false"/>
         </w:rPr>
-        <w:t xml:space="preserve"> field will appear after.  Try typing some text into the fields.  The text will be automatically saved as you type.</w:t>
+        <w:t xml:space="preserve"> field will appear after. Try typing some text into the fields. The text will be automatically saved as you type.</w:t>
       </w:r>
     </w:p>
     <w:p>
@@ -3260,7 +3272,10 @@
         </w:rPr>
       </w:pPr>
       <w:r>
-        <w:rPr/>
+        <w:rPr>
+          <w:b w:val="false"/>
+          <w:bCs w:val="false"/>
+        </w:rPr>
       </w:r>
     </w:p>
     <w:p>
@@ -3393,7 +3408,7 @@
       </w:pPr>
       <w:r>
         <w:rPr/>
-        <w:t xml:space="preserve">Now that’s a good-looking email!  You can edit any of the fields in this window; it will not change the email template.  You can copy and paste the text into an email program, or click the </w:t>
+        <w:t xml:space="preserve">Now that’s a good-looking email! You can edit any of the fields in this window; it will not change the email template. You can copy and paste the text into an email program, or click the </w:t>
       </w:r>
       <w:r>
         <w:rPr>
@@ -3436,7 +3451,7 @@
           <w:b w:val="false"/>
           <w:bCs w:val="false"/>
         </w:rPr>
-        <w:t>We have reached the end of this tutorial.  For more information on how BSCMail works, refer to the remainder of this guide.</w:t>
+        <w:t>We have reached the end of this tutorial. For more information on how BSCMail works, refer to the remainder of this guide.</w:t>
       </w:r>
     </w:p>
     <w:p>
@@ -3584,7 +3599,7 @@
       </w:pPr>
       <w:r>
         <w:rPr/>
-        <w:t xml:space="preserve">The BSCMail main window is the starting point when the application is launched.  There are a number of buttons on the main window, each performing a different function.  Note that the buttons are grouped into three columns: </w:t>
+        <w:t xml:space="preserve">The BSCMail main window is the starting point when the application is launched. There are a number of buttons on the main window, each performing a different function. Note that the buttons are grouped into three columns: </w:t>
       </w:r>
       <w:r>
         <w:rPr>
@@ -3617,7 +3632,7 @@
       </w:r>
       <w:r>
         <w:rPr/>
-        <w:t>.  The buttons perform the following functions.</w:t>
+        <w:t>. The buttons perform the following functions.</w:t>
       </w:r>
     </w:p>
     <w:p>
@@ -3934,9 +3949,9 @@
         </w:numPr>
         <w:rPr/>
       </w:pPr>
-      <w:bookmarkStart w:id="1" w:name="_toc175"/>
+      <w:bookmarkStart w:id="1" w:name="_toc85"/>
       <w:bookmarkStart w:id="2" w:name="_toc39"/>
-      <w:bookmarkStart w:id="3" w:name="_toc85"/>
+      <w:bookmarkStart w:id="3" w:name="_toc175"/>
       <w:bookmarkEnd w:id="1"/>
       <w:bookmarkEnd w:id="2"/>
       <w:bookmarkEnd w:id="3"/>
@@ -4025,7 +4040,7 @@
       </w:pPr>
       <w:r>
         <w:rPr/>
-        <w:t xml:space="preserve">The pane on the left lists all the shifts defined in the application.  You can auto-sort the list by clicking the </w:t>
+        <w:t xml:space="preserve">The pane on the left lists all the shifts defined in the application. You can auto-sort the list by clicking the </w:t>
       </w:r>
       <w:r>
         <w:rPr>
@@ -4192,7 +4207,7 @@
           <w:b w:val="false"/>
           <w:bCs w:val="false"/>
         </w:rPr>
-        <w:t xml:space="preserve"> checkboxes all control what volunteer information is displayed in the scheduling message.  This information may be displayed on a shift-by-shift basis.</w:t>
+        <w:t xml:space="preserve"> checkboxes all control what volunteer information is displayed in the scheduling message. This information may be displayed on a shift-by-shift basis.</w:t>
       </w:r>
     </w:p>
     <w:p>
@@ -4235,7 +4250,7 @@
           <w:b w:val="false"/>
           <w:bCs w:val="false"/>
         </w:rPr>
-        <w:t xml:space="preserve"> button.  To delete a shift, select it from the list and click the </w:t>
+        <w:t xml:space="preserve"> button. To delete a shift, select it from the list and click the </w:t>
       </w:r>
       <w:r>
         <w:rPr>
@@ -4249,7 +4264,7 @@
           <w:b w:val="false"/>
           <w:bCs w:val="false"/>
         </w:rPr>
-        <w:t xml:space="preserve"> button.  To create a new shift, edit the properties in the left pane to your liking and click the </w:t>
+        <w:t xml:space="preserve"> button. To create a new shift, edit the properties in the left pane to your liking and click the </w:t>
       </w:r>
       <w:r>
         <w:rPr>
@@ -4263,7 +4278,7 @@
           <w:b w:val="false"/>
           <w:bCs w:val="false"/>
         </w:rPr>
-        <w:t xml:space="preserve"> button.  The shift will appear at the bottom of the list.</w:t>
+        <w:t xml:space="preserve"> button. The shift will appear at the bottom of the list.</w:t>
       </w:r>
     </w:p>
     <w:p>
@@ -4284,9 +4299,9 @@
         </w:numPr>
         <w:rPr/>
       </w:pPr>
-      <w:bookmarkStart w:id="4" w:name="_toc188"/>
+      <w:bookmarkStart w:id="4" w:name="_toc98"/>
       <w:bookmarkStart w:id="5" w:name="_toc41"/>
-      <w:bookmarkStart w:id="6" w:name="_toc98"/>
+      <w:bookmarkStart w:id="6" w:name="_toc188"/>
       <w:bookmarkEnd w:id="4"/>
       <w:bookmarkEnd w:id="5"/>
       <w:bookmarkEnd w:id="6"/>
@@ -4384,7 +4399,7 @@
       </w:pPr>
       <w:r>
         <w:rPr/>
-        <w:t xml:space="preserve">The pane on the left lists all the volunteers defined in the application.  You can auto-sort the list by clicking the </w:t>
+        <w:t xml:space="preserve">The pane on the left lists all the volunteers defined in the application. You can auto-sort the list by clicking the </w:t>
       </w:r>
       <w:r>
         <w:rPr>
@@ -4638,7 +4653,7 @@
           <w:b w:val="false"/>
           <w:bCs w:val="false"/>
         </w:rPr>
-        <w:t xml:space="preserve"> button.  To delete a volunteer, select it from the list and click the </w:t>
+        <w:t xml:space="preserve"> button. To delete a volunteer, select it from the list and click the </w:t>
       </w:r>
       <w:r>
         <w:rPr>
@@ -4652,7 +4667,7 @@
           <w:b w:val="false"/>
           <w:bCs w:val="false"/>
         </w:rPr>
-        <w:t xml:space="preserve"> button.  To create a new volunteer, edit the properties in the left pane to your liking and click the </w:t>
+        <w:t xml:space="preserve"> button. To create a new volunteer, edit the properties in the left pane to your liking and click the </w:t>
       </w:r>
       <w:r>
         <w:rPr>
@@ -4666,7 +4681,7 @@
           <w:b w:val="false"/>
           <w:bCs w:val="false"/>
         </w:rPr>
-        <w:t xml:space="preserve"> button.  The volunteer will appear at the bottom of the list.</w:t>
+        <w:t xml:space="preserve"> button. The volunteer will appear at the bottom of the list.</w:t>
       </w:r>
     </w:p>
     <w:p>
@@ -4687,8 +4702,8 @@
         </w:numPr>
         <w:rPr/>
       </w:pPr>
-      <w:bookmarkStart w:id="7" w:name="_toc43"/>
-      <w:bookmarkStart w:id="8" w:name="_toc238"/>
+      <w:bookmarkStart w:id="7" w:name="_toc238"/>
+      <w:bookmarkStart w:id="8" w:name="_toc43"/>
       <w:bookmarkEnd w:id="7"/>
       <w:bookmarkEnd w:id="8"/>
       <w:r>
@@ -4785,7 +4800,7 @@
       </w:pPr>
       <w:r>
         <w:rPr/>
-        <w:t xml:space="preserve">The pane on the left lists all the roles defined in the application.  You can auto-sort the list by clicking the </w:t>
+        <w:t xml:space="preserve">The pane on the left lists all the roles defined in the application. You can auto-sort the list by clicking the </w:t>
       </w:r>
       <w:r>
         <w:rPr>
@@ -4846,7 +4861,7 @@
       </w:pPr>
       <w:r>
         <w:rPr/>
-        <w:t xml:space="preserve">The pane on the left displays the properties of the selected role.  Roles have only a single property, </w:t>
+        <w:t xml:space="preserve">The pane on the left displays the properties of the selected role. Roles have only a single property, </w:t>
       </w:r>
       <w:r>
         <w:rPr>
@@ -4903,7 +4918,7 @@
           <w:b w:val="false"/>
           <w:bCs w:val="false"/>
         </w:rPr>
-        <w:t xml:space="preserve"> button.  To delete a role, select it from the list and click the </w:t>
+        <w:t xml:space="preserve"> button. To delete a role, select it from the list and click the </w:t>
       </w:r>
       <w:r>
         <w:rPr>
@@ -4917,7 +4932,7 @@
           <w:b w:val="false"/>
           <w:bCs w:val="false"/>
         </w:rPr>
-        <w:t xml:space="preserve"> button.  To create a new volunteer, enter the new name in the left pane and click the </w:t>
+        <w:t xml:space="preserve"> button. To create a new volunteer, enter the new name in the left pane and click the </w:t>
       </w:r>
       <w:r>
         <w:rPr>
@@ -4931,7 +4946,7 @@
           <w:b w:val="false"/>
           <w:bCs w:val="false"/>
         </w:rPr>
-        <w:t xml:space="preserve"> button.  The role will appear at the bottom of the list.</w:t>
+        <w:t xml:space="preserve"> button. The role will appear at the bottom of the list.</w:t>
       </w:r>
     </w:p>
     <w:p>
@@ -4952,9 +4967,9 @@
         </w:numPr>
         <w:rPr/>
       </w:pPr>
-      <w:bookmarkStart w:id="9" w:name="_toc307"/>
+      <w:bookmarkStart w:id="9" w:name="_toc125"/>
       <w:bookmarkStart w:id="10" w:name="_toc45"/>
-      <w:bookmarkStart w:id="11" w:name="_toc125"/>
+      <w:bookmarkStart w:id="11" w:name="_toc307"/>
       <w:bookmarkEnd w:id="9"/>
       <w:bookmarkEnd w:id="10"/>
       <w:bookmarkEnd w:id="11"/>
@@ -5058,7 +5073,7 @@
           <w:b w:val="false"/>
           <w:bCs w:val="false"/>
         </w:rPr>
-        <w:t xml:space="preserve"> text area displays the text that is placed before the schedule in the scheduling email.  </w:t>
+        <w:t xml:space="preserve"> text area displays the text that is placed before the schedule in the scheduling email. </w:t>
       </w:r>
       <w:bookmarkEnd w:id="12"/>
       <w:r>
@@ -5080,7 +5095,7 @@
           <w:b w:val="false"/>
           <w:bCs w:val="false"/>
         </w:rPr>
-        <w:t xml:space="preserve"> text area displays the text that is placed after the schedule in the scheduling email.  To edit either text, simply type in the corresponding text area; the changes will be automatically saved.</w:t>
+        <w:t xml:space="preserve"> text area displays the text that is placed after the schedule in the scheduling email. To edit either text, simply type in the corresponding text area; the changes will be automatically saved.</w:t>
       </w:r>
     </w:p>
     <w:p>
@@ -5101,9 +5116,9 @@
         </w:numPr>
         <w:rPr/>
       </w:pPr>
-      <w:bookmarkStart w:id="13" w:name="_toc313"/>
+      <w:bookmarkStart w:id="13" w:name="_toc131"/>
       <w:bookmarkStart w:id="14" w:name="_toc47"/>
-      <w:bookmarkStart w:id="15" w:name="_toc131"/>
+      <w:bookmarkStart w:id="15" w:name="_toc313"/>
       <w:bookmarkEnd w:id="13"/>
       <w:bookmarkEnd w:id="14"/>
       <w:bookmarkEnd w:id="15"/>
@@ -5192,7 +5207,7 @@
       </w:pPr>
       <w:r>
         <w:rPr/>
-        <w:t xml:space="preserve">The pane on the left lists all the event properties defined in the application.  You can auto-sort the list by clicking the </w:t>
+        <w:t xml:space="preserve">The pane on the left lists all the event properties defined in the application. You can auto-sort the list by clicking the </w:t>
       </w:r>
       <w:r>
         <w:rPr>
@@ -5355,7 +5370,7 @@
           <w:b w:val="false"/>
           <w:bCs w:val="false"/>
         </w:rPr>
-        <w:t xml:space="preserve"> button.  To delete an event property, select it from the list and click the </w:t>
+        <w:t xml:space="preserve"> button. To delete an event property, select it from the list and click the </w:t>
       </w:r>
       <w:r>
         <w:rPr>
@@ -5369,7 +5384,7 @@
           <w:b w:val="false"/>
           <w:bCs w:val="false"/>
         </w:rPr>
-        <w:t xml:space="preserve"> button.  To create a new event property, edit the properties in the left pane to your liking and click the </w:t>
+        <w:t xml:space="preserve"> button. To create a new event property, edit the properties in the left pane to your liking and click the </w:t>
       </w:r>
       <w:r>
         <w:rPr>
@@ -5383,7 +5398,7 @@
           <w:b w:val="false"/>
           <w:bCs w:val="false"/>
         </w:rPr>
-        <w:t xml:space="preserve"> button.  The event property will appear at the bottom of the list.</w:t>
+        <w:t xml:space="preserve"> button. The event property will appear at the bottom of the list.</w:t>
       </w:r>
     </w:p>
     <w:p>
@@ -5404,8 +5419,8 @@
         </w:numPr>
         <w:rPr/>
       </w:pPr>
-      <w:bookmarkStart w:id="16" w:name="_toc49"/>
-      <w:bookmarkStart w:id="17" w:name="_toc143"/>
+      <w:bookmarkStart w:id="16" w:name="_toc143"/>
+      <w:bookmarkStart w:id="17" w:name="_toc49"/>
       <w:bookmarkEnd w:id="16"/>
       <w:bookmarkEnd w:id="17"/>
       <w:r>
@@ -5474,7 +5489,7 @@
       </w:pPr>
       <w:r>
         <w:rPr/>
-        <w:t>The Event Setup window allows you to create a specific event and assign data to it.  The various data are listed on the window</w:t>
+        <w:t>The Event Setup window allows you to create a specific event and assign data to it. The various data are listed on the window</w:t>
       </w:r>
     </w:p>
     <w:p>
@@ -5507,7 +5522,7 @@
           <w:b w:val="false"/>
           <w:bCs w:val="false"/>
         </w:rPr>
-        <w:t>, is the date of the event.  You can type in a date or use the up/down control to adjust the month, day, and year.</w:t>
+        <w:t>, is the date of the event. You can type in a date or use the up/down control to adjust the month, day, and year.</w:t>
       </w:r>
     </w:p>
     <w:p>
@@ -5553,7 +5568,7 @@
           <w:b w:val="false"/>
           <w:bCs w:val="false"/>
         </w:rPr>
-        <w:t>.  The properties are all listed in order and filled in with their default values.  You can leave them as-is or enter new values for this specific event.  This window is dynamic; edits made in the Manage Event Properties window show up here in real time.</w:t>
+        <w:t>. The properties are all listed in order and filled in with their default values. You can leave them as-is or enter new values for this specific event. This window is dynamic; edits made in the Manage Event Properties window show up here in real time.</w:t>
       </w:r>
     </w:p>
     <w:p>
@@ -5599,21 +5614,7 @@
           <w:b w:val="false"/>
           <w:bCs w:val="false"/>
         </w:rPr>
-        <w:t xml:space="preserve">.  The shifts are all listed in order.  Each shift has a dropdown box containing a list of all the volunteers who are </w:t>
-      </w:r>
-      <w:r>
-        <w:rPr>
-          <w:b w:val="false"/>
-          <w:bCs w:val="false"/>
-        </w:rPr>
-        <w:t>active and</w:t>
-      </w:r>
-      <w:r>
-        <w:rPr>
-          <w:b w:val="false"/>
-          <w:bCs w:val="false"/>
-        </w:rPr>
-        <w:t xml:space="preserve"> eligible for that shift; select one to assign them to the shift, or select “(open)” to select no volunteer.  This window is dynamic; edits made to shifts in the Manage Shifts window and edits made to volunteers in the </w:t>
+        <w:t xml:space="preserve">. The shifts are all listed in order. Each shift has a dropdown box containing a list of all the volunteers who are active and eligible for that shift; select one to assign them to the shift, or select “(open)” to select no volunteer. This window is dynamic; edits made to shifts in the Manage Shifts window and edits made to volunteers in the </w:t>
       </w:r>
       <w:hyperlink w:anchor="_toc98">
         <w:r>
@@ -5651,8 +5652,8 @@
         </w:numPr>
         <w:rPr/>
       </w:pPr>
-      <w:bookmarkStart w:id="18" w:name="_toc335"/>
-      <w:bookmarkStart w:id="19" w:name="_toc51"/>
+      <w:bookmarkStart w:id="18" w:name="_toc51"/>
+      <w:bookmarkStart w:id="19" w:name="_toc335"/>
       <w:bookmarkEnd w:id="18"/>
       <w:bookmarkEnd w:id="19"/>
       <w:r>
@@ -5733,7 +5734,7 @@
       </w:hyperlink>
       <w:r>
         <w:rPr/>
-        <w:t xml:space="preserve">.  The email is based off of the email template defined in the </w:t>
+        <w:t xml:space="preserve">. The email is based off of the email template defined in the </w:t>
       </w:r>
       <w:hyperlink w:anchor="_toc125">
         <w:r>
@@ -5764,7 +5765,7 @@
       </w:pPr>
       <w:r>
         <w:rPr/>
-        <w:t xml:space="preserve">The email is placed in three text boxes.  The </w:t>
+        <w:t xml:space="preserve">The email is placed in three text boxes. The </w:t>
       </w:r>
       <w:r>
         <w:rPr>
@@ -5778,7 +5779,7 @@
           <w:b w:val="false"/>
           <w:bCs w:val="false"/>
         </w:rPr>
-        <w:t xml:space="preserve"> text box lists the email addresses of all the volunteers assigned to the event.  The </w:t>
+        <w:t xml:space="preserve"> text box lists the email addresses of all the volunteers assigned to the event. The </w:t>
       </w:r>
       <w:r>
         <w:rPr>
@@ -5792,7 +5793,7 @@
           <w:b w:val="false"/>
           <w:bCs w:val="false"/>
         </w:rPr>
-        <w:t xml:space="preserve"> text box lists an appropriate subject line containing the date of the event.  The </w:t>
+        <w:t xml:space="preserve"> text box lists an appropriate subject line containing the date of the event. The </w:t>
       </w:r>
       <w:r>
         <w:rPr>
@@ -5806,7 +5807,7 @@
           <w:b w:val="false"/>
           <w:bCs w:val="false"/>
         </w:rPr>
-        <w:t xml:space="preserve"> text box contains the email message.  All the event properties and shifts with volunteers are listed.  Each of the text boxes is editable, so you can make any last-minute alterations you desire.</w:t>
+        <w:t xml:space="preserve"> text box contains the email message. All the event properties and shifts with volunteers are listed. Each of the text boxes is editable, so you can make any last-minute alterations you desire.</w:t>
       </w:r>
     </w:p>
     <w:p>
@@ -5889,7 +5890,7 @@
       </w:pPr>
       <w:r>
         <w:rPr/>
-        <w:t>The data for BSCMail is contained in XML files stored in the program directory.  The files are as follows.</w:t>
+        <w:t>The data for BSCMail is contained in XML files stored in the program directory. The files are as follows.</w:t>
       </w:r>
     </w:p>
     <w:p>
@@ -6008,7 +6009,7 @@
       </w:pPr>
       <w:r>
         <w:rPr/>
-        <w:t>The data files are updated by the application in real time.  They ought not be edited by hand, although they are human-readable for the sake of convenience.</w:t>
+        <w:t>The data files are updated by the application in real time. They ought not be edited by hand, although they are human-readable for the sake of convenience.</w:t>
       </w:r>
     </w:p>
     <w:p>
@@ -6067,7 +6068,7 @@
       </w:r>
       <w:r>
         <w:rPr/>
-        <w:t xml:space="preserve">.  It contains exactly one child element, </w:t>
+        <w:t xml:space="preserve">. It contains exactly one child element, </w:t>
       </w:r>
       <w:r>
         <w:rPr>
@@ -6101,7 +6102,7 @@
       </w:r>
       <w:r>
         <w:rPr/>
-        <w:t xml:space="preserve"> element corresponds to the application’s email template.  It contains two child elements: </w:t>
+        <w:t xml:space="preserve"> element corresponds to the application’s email template. It contains two child elements: </w:t>
       </w:r>
       <w:r>
         <w:rPr>
@@ -6216,7 +6217,7 @@
       </w:r>
       <w:r>
         <w:rPr/>
-        <w:t xml:space="preserve">.  It corresponds to the list of event properties.  It contains a number of child elements of type </w:t>
+        <w:t xml:space="preserve">. It corresponds to the list of event properties. It contains a number of child elements of type </w:t>
       </w:r>
       <w:r>
         <w:rPr>
@@ -6250,7 +6251,7 @@
       </w:r>
       <w:r>
         <w:rPr/>
-        <w:t xml:space="preserve"> element corresponds to an event property.  Each contains three child elements: </w:t>
+        <w:t xml:space="preserve"> element corresponds to an event property. Each contains three child elements: </w:t>
       </w:r>
       <w:r>
         <w:rPr>
@@ -6395,7 +6396,7 @@
       </w:r>
       <w:r>
         <w:rPr/>
-        <w:t xml:space="preserve">.  It corresponds to the list of volunteer roles.  It contains a number of child elements of type </w:t>
+        <w:t xml:space="preserve">. It corresponds to the list of volunteer roles. It contains a number of child elements of type </w:t>
       </w:r>
       <w:r>
         <w:rPr>
@@ -6429,7 +6430,7 @@
       </w:r>
       <w:r>
         <w:rPr/>
-        <w:t xml:space="preserve"> element corresponds to a volunteer role.  Each contains one child element: </w:t>
+        <w:t xml:space="preserve"> element corresponds to a volunteer role. Each contains one child element: </w:t>
       </w:r>
       <w:r>
         <w:rPr>
@@ -6514,7 +6515,7 @@
       </w:r>
       <w:r>
         <w:rPr/>
-        <w:t xml:space="preserve">.  It corresponds to the list of volunteer shifts.  It contains a number of child elements of type </w:t>
+        <w:t xml:space="preserve">. It corresponds to the list of volunteer shifts. It contains a number of child elements of type </w:t>
       </w:r>
       <w:r>
         <w:rPr>
@@ -6548,7 +6549,7 @@
       </w:r>
       <w:r>
         <w:rPr/>
-        <w:t xml:space="preserve"> element corresponds to a volunteer shift.  Each contains five child elements: </w:t>
+        <w:t xml:space="preserve"> element corresponds to a volunteer shift. Each contains five child elements: </w:t>
       </w:r>
       <w:r>
         <w:rPr>
@@ -6753,7 +6754,7 @@
       </w:r>
       <w:r>
         <w:rPr/>
-        <w:t xml:space="preserve">.  It corresponds to the list of volunteers.  It contains a number of child elements of type </w:t>
+        <w:t xml:space="preserve">. It corresponds to the list of volunteers. It contains a number of child elements of type </w:t>
       </w:r>
       <w:r>
         <w:rPr>
@@ -6787,7 +6788,7 @@
       </w:r>
       <w:r>
         <w:rPr/>
-        <w:t xml:space="preserve"> element corresponds to a volunteer.  Each contains five child elements: </w:t>
+        <w:t xml:space="preserve"> element corresponds to a volunteer. Each contains five child elements: </w:t>
       </w:r>
       <w:r>
         <w:rPr>
@@ -6968,7 +6969,7 @@
       <w:pgNumType w:fmt="decimal"/>
       <w:formProt w:val="false"/>
       <w:textDirection w:val="lrTb"/>
-      <w:docGrid w:type="default" w:linePitch="240" w:charSpace="4294961151"/>
+      <w:docGrid w:type="default" w:linePitch="240" w:charSpace="0"/>
     </w:sectPr>
   </w:body>
 </w:document>
@@ -7001,6 +7002,7 @@
       </w:r>
       <w:r>
         <w:rPr/>
+        <w:tab/>
         <w:t xml:space="preserve">To select multiple roles, hold the </w:t>
       </w:r>
       <w:r>
@@ -7015,7 +7017,7 @@
           <w:b w:val="false"/>
           <w:bCs w:val="false"/>
         </w:rPr>
-        <w:t xml:space="preserve"> button while you click.  Ctrl+click toggles an individual role on or off.</w:t>
+        <w:t xml:space="preserve"> button while you click. Ctrl+click toggles an individual role on or off.</w:t>
       </w:r>
     </w:p>
   </w:footnote>
@@ -8139,6 +8141,7 @@
     <w:rPr>
       <w:rFonts w:ascii="Times New Roman" w:hAnsi="Times New Roman" w:eastAsia="SimSun" w:cs="SBL Hebrew"/>
       <w:color w:val="00000A"/>
+      <w:kern w:val="0"/>
       <w:sz w:val="24"/>
       <w:szCs w:val="24"/>
       <w:lang w:val="en-US" w:eastAsia="zh-CN" w:bidi="hi-IN"/>
@@ -8155,7 +8158,6 @@
       </w:numPr>
       <w:spacing w:before="240" w:after="120"/>
       <w:outlineLvl w:val="0"/>
-      <w:outlineLvl w:val="0"/>
     </w:pPr>
     <w:rPr>
       <w:b/>
@@ -8175,7 +8177,6 @@
       </w:numPr>
       <w:spacing w:before="200" w:after="120"/>
       <w:outlineLvl w:val="1"/>
-      <w:outlineLvl w:val="1"/>
     </w:pPr>
     <w:rPr>
       <w:b/>
@@ -10124,13 +10125,391 @@
       <w:rFonts w:cs="OpenSymbol"/>
     </w:rPr>
   </w:style>
+  <w:style w:type="character" w:styleId="ListLabel271">
+    <w:name w:val="ListLabel 271"/>
+    <w:qFormat/>
+    <w:rPr>
+      <w:rFonts w:cs="OpenSymbol"/>
+    </w:rPr>
+  </w:style>
+  <w:style w:type="character" w:styleId="ListLabel272">
+    <w:name w:val="ListLabel 272"/>
+    <w:qFormat/>
+    <w:rPr>
+      <w:rFonts w:cs="OpenSymbol"/>
+    </w:rPr>
+  </w:style>
+  <w:style w:type="character" w:styleId="ListLabel273">
+    <w:name w:val="ListLabel 273"/>
+    <w:qFormat/>
+    <w:rPr>
+      <w:rFonts w:cs="OpenSymbol"/>
+    </w:rPr>
+  </w:style>
+  <w:style w:type="character" w:styleId="ListLabel274">
+    <w:name w:val="ListLabel 274"/>
+    <w:qFormat/>
+    <w:rPr>
+      <w:rFonts w:cs="OpenSymbol"/>
+    </w:rPr>
+  </w:style>
+  <w:style w:type="character" w:styleId="ListLabel275">
+    <w:name w:val="ListLabel 275"/>
+    <w:qFormat/>
+    <w:rPr>
+      <w:rFonts w:cs="OpenSymbol"/>
+    </w:rPr>
+  </w:style>
+  <w:style w:type="character" w:styleId="ListLabel276">
+    <w:name w:val="ListLabel 276"/>
+    <w:qFormat/>
+    <w:rPr>
+      <w:rFonts w:cs="OpenSymbol"/>
+    </w:rPr>
+  </w:style>
+  <w:style w:type="character" w:styleId="ListLabel277">
+    <w:name w:val="ListLabel 277"/>
+    <w:qFormat/>
+    <w:rPr>
+      <w:rFonts w:cs="OpenSymbol"/>
+    </w:rPr>
+  </w:style>
+  <w:style w:type="character" w:styleId="ListLabel278">
+    <w:name w:val="ListLabel 278"/>
+    <w:qFormat/>
+    <w:rPr>
+      <w:rFonts w:cs="OpenSymbol"/>
+    </w:rPr>
+  </w:style>
+  <w:style w:type="character" w:styleId="ListLabel279">
+    <w:name w:val="ListLabel 279"/>
+    <w:qFormat/>
+    <w:rPr>
+      <w:rFonts w:cs="OpenSymbol"/>
+    </w:rPr>
+  </w:style>
+  <w:style w:type="character" w:styleId="ListLabel280">
+    <w:name w:val="ListLabel 280"/>
+    <w:qFormat/>
+    <w:rPr>
+      <w:rFonts w:cs="OpenSymbol"/>
+    </w:rPr>
+  </w:style>
+  <w:style w:type="character" w:styleId="ListLabel281">
+    <w:name w:val="ListLabel 281"/>
+    <w:qFormat/>
+    <w:rPr>
+      <w:rFonts w:cs="OpenSymbol"/>
+    </w:rPr>
+  </w:style>
+  <w:style w:type="character" w:styleId="ListLabel282">
+    <w:name w:val="ListLabel 282"/>
+    <w:qFormat/>
+    <w:rPr>
+      <w:rFonts w:cs="OpenSymbol"/>
+    </w:rPr>
+  </w:style>
+  <w:style w:type="character" w:styleId="ListLabel283">
+    <w:name w:val="ListLabel 283"/>
+    <w:qFormat/>
+    <w:rPr>
+      <w:rFonts w:cs="OpenSymbol"/>
+    </w:rPr>
+  </w:style>
+  <w:style w:type="character" w:styleId="ListLabel284">
+    <w:name w:val="ListLabel 284"/>
+    <w:qFormat/>
+    <w:rPr>
+      <w:rFonts w:cs="OpenSymbol"/>
+    </w:rPr>
+  </w:style>
+  <w:style w:type="character" w:styleId="ListLabel285">
+    <w:name w:val="ListLabel 285"/>
+    <w:qFormat/>
+    <w:rPr>
+      <w:rFonts w:cs="OpenSymbol"/>
+    </w:rPr>
+  </w:style>
+  <w:style w:type="character" w:styleId="ListLabel286">
+    <w:name w:val="ListLabel 286"/>
+    <w:qFormat/>
+    <w:rPr>
+      <w:rFonts w:cs="OpenSymbol"/>
+    </w:rPr>
+  </w:style>
+  <w:style w:type="character" w:styleId="ListLabel287">
+    <w:name w:val="ListLabel 287"/>
+    <w:qFormat/>
+    <w:rPr>
+      <w:rFonts w:cs="OpenSymbol"/>
+    </w:rPr>
+  </w:style>
+  <w:style w:type="character" w:styleId="ListLabel288">
+    <w:name w:val="ListLabel 288"/>
+    <w:qFormat/>
+    <w:rPr>
+      <w:rFonts w:cs="OpenSymbol"/>
+    </w:rPr>
+  </w:style>
+  <w:style w:type="character" w:styleId="ListLabel289">
+    <w:name w:val="ListLabel 289"/>
+    <w:qFormat/>
+    <w:rPr>
+      <w:rFonts w:cs="OpenSymbol"/>
+    </w:rPr>
+  </w:style>
+  <w:style w:type="character" w:styleId="ListLabel290">
+    <w:name w:val="ListLabel 290"/>
+    <w:qFormat/>
+    <w:rPr>
+      <w:rFonts w:cs="OpenSymbol"/>
+    </w:rPr>
+  </w:style>
+  <w:style w:type="character" w:styleId="ListLabel291">
+    <w:name w:val="ListLabel 291"/>
+    <w:qFormat/>
+    <w:rPr>
+      <w:rFonts w:cs="OpenSymbol"/>
+    </w:rPr>
+  </w:style>
+  <w:style w:type="character" w:styleId="ListLabel292">
+    <w:name w:val="ListLabel 292"/>
+    <w:qFormat/>
+    <w:rPr>
+      <w:rFonts w:cs="OpenSymbol"/>
+    </w:rPr>
+  </w:style>
+  <w:style w:type="character" w:styleId="ListLabel293">
+    <w:name w:val="ListLabel 293"/>
+    <w:qFormat/>
+    <w:rPr>
+      <w:rFonts w:cs="OpenSymbol"/>
+    </w:rPr>
+  </w:style>
+  <w:style w:type="character" w:styleId="ListLabel294">
+    <w:name w:val="ListLabel 294"/>
+    <w:qFormat/>
+    <w:rPr>
+      <w:rFonts w:cs="OpenSymbol"/>
+    </w:rPr>
+  </w:style>
+  <w:style w:type="character" w:styleId="ListLabel295">
+    <w:name w:val="ListLabel 295"/>
+    <w:qFormat/>
+    <w:rPr>
+      <w:rFonts w:cs="OpenSymbol"/>
+    </w:rPr>
+  </w:style>
+  <w:style w:type="character" w:styleId="ListLabel296">
+    <w:name w:val="ListLabel 296"/>
+    <w:qFormat/>
+    <w:rPr>
+      <w:rFonts w:cs="OpenSymbol"/>
+    </w:rPr>
+  </w:style>
+  <w:style w:type="character" w:styleId="ListLabel297">
+    <w:name w:val="ListLabel 297"/>
+    <w:qFormat/>
+    <w:rPr>
+      <w:rFonts w:cs="OpenSymbol"/>
+    </w:rPr>
+  </w:style>
+  <w:style w:type="character" w:styleId="ListLabel298">
+    <w:name w:val="ListLabel 298"/>
+    <w:qFormat/>
+    <w:rPr>
+      <w:rFonts w:cs="OpenSymbol"/>
+    </w:rPr>
+  </w:style>
+  <w:style w:type="character" w:styleId="ListLabel299">
+    <w:name w:val="ListLabel 299"/>
+    <w:qFormat/>
+    <w:rPr>
+      <w:rFonts w:cs="OpenSymbol"/>
+    </w:rPr>
+  </w:style>
+  <w:style w:type="character" w:styleId="ListLabel300">
+    <w:name w:val="ListLabel 300"/>
+    <w:qFormat/>
+    <w:rPr>
+      <w:rFonts w:cs="OpenSymbol"/>
+    </w:rPr>
+  </w:style>
+  <w:style w:type="character" w:styleId="ListLabel301">
+    <w:name w:val="ListLabel 301"/>
+    <w:qFormat/>
+    <w:rPr>
+      <w:rFonts w:cs="OpenSymbol"/>
+    </w:rPr>
+  </w:style>
+  <w:style w:type="character" w:styleId="ListLabel302">
+    <w:name w:val="ListLabel 302"/>
+    <w:qFormat/>
+    <w:rPr>
+      <w:rFonts w:cs="OpenSymbol"/>
+    </w:rPr>
+  </w:style>
+  <w:style w:type="character" w:styleId="ListLabel303">
+    <w:name w:val="ListLabel 303"/>
+    <w:qFormat/>
+    <w:rPr>
+      <w:rFonts w:cs="OpenSymbol"/>
+    </w:rPr>
+  </w:style>
+  <w:style w:type="character" w:styleId="ListLabel304">
+    <w:name w:val="ListLabel 304"/>
+    <w:qFormat/>
+    <w:rPr>
+      <w:rFonts w:cs="OpenSymbol"/>
+    </w:rPr>
+  </w:style>
+  <w:style w:type="character" w:styleId="ListLabel305">
+    <w:name w:val="ListLabel 305"/>
+    <w:qFormat/>
+    <w:rPr>
+      <w:rFonts w:cs="OpenSymbol"/>
+    </w:rPr>
+  </w:style>
+  <w:style w:type="character" w:styleId="ListLabel306">
+    <w:name w:val="ListLabel 306"/>
+    <w:qFormat/>
+    <w:rPr>
+      <w:rFonts w:cs="OpenSymbol"/>
+    </w:rPr>
+  </w:style>
+  <w:style w:type="character" w:styleId="ListLabel307">
+    <w:name w:val="ListLabel 307"/>
+    <w:qFormat/>
+    <w:rPr>
+      <w:rFonts w:cs="OpenSymbol"/>
+    </w:rPr>
+  </w:style>
+  <w:style w:type="character" w:styleId="ListLabel308">
+    <w:name w:val="ListLabel 308"/>
+    <w:qFormat/>
+    <w:rPr>
+      <w:rFonts w:cs="OpenSymbol"/>
+    </w:rPr>
+  </w:style>
+  <w:style w:type="character" w:styleId="ListLabel309">
+    <w:name w:val="ListLabel 309"/>
+    <w:qFormat/>
+    <w:rPr>
+      <w:rFonts w:cs="OpenSymbol"/>
+    </w:rPr>
+  </w:style>
+  <w:style w:type="character" w:styleId="ListLabel310">
+    <w:name w:val="ListLabel 310"/>
+    <w:qFormat/>
+    <w:rPr>
+      <w:rFonts w:cs="OpenSymbol"/>
+    </w:rPr>
+  </w:style>
+  <w:style w:type="character" w:styleId="ListLabel311">
+    <w:name w:val="ListLabel 311"/>
+    <w:qFormat/>
+    <w:rPr>
+      <w:rFonts w:cs="OpenSymbol"/>
+    </w:rPr>
+  </w:style>
+  <w:style w:type="character" w:styleId="ListLabel312">
+    <w:name w:val="ListLabel 312"/>
+    <w:qFormat/>
+    <w:rPr>
+      <w:rFonts w:cs="OpenSymbol"/>
+    </w:rPr>
+  </w:style>
+  <w:style w:type="character" w:styleId="ListLabel313">
+    <w:name w:val="ListLabel 313"/>
+    <w:qFormat/>
+    <w:rPr>
+      <w:rFonts w:cs="OpenSymbol"/>
+    </w:rPr>
+  </w:style>
+  <w:style w:type="character" w:styleId="ListLabel314">
+    <w:name w:val="ListLabel 314"/>
+    <w:qFormat/>
+    <w:rPr>
+      <w:rFonts w:cs="OpenSymbol"/>
+    </w:rPr>
+  </w:style>
+  <w:style w:type="character" w:styleId="ListLabel315">
+    <w:name w:val="ListLabel 315"/>
+    <w:qFormat/>
+    <w:rPr>
+      <w:rFonts w:cs="OpenSymbol"/>
+    </w:rPr>
+  </w:style>
+  <w:style w:type="character" w:styleId="ListLabel316">
+    <w:name w:val="ListLabel 316"/>
+    <w:qFormat/>
+    <w:rPr>
+      <w:rFonts w:cs="OpenSymbol"/>
+    </w:rPr>
+  </w:style>
+  <w:style w:type="character" w:styleId="ListLabel317">
+    <w:name w:val="ListLabel 317"/>
+    <w:qFormat/>
+    <w:rPr>
+      <w:rFonts w:cs="OpenSymbol"/>
+    </w:rPr>
+  </w:style>
+  <w:style w:type="character" w:styleId="ListLabel318">
+    <w:name w:val="ListLabel 318"/>
+    <w:qFormat/>
+    <w:rPr>
+      <w:rFonts w:cs="OpenSymbol"/>
+    </w:rPr>
+  </w:style>
+  <w:style w:type="character" w:styleId="ListLabel319">
+    <w:name w:val="ListLabel 319"/>
+    <w:qFormat/>
+    <w:rPr>
+      <w:rFonts w:cs="OpenSymbol"/>
+    </w:rPr>
+  </w:style>
+  <w:style w:type="character" w:styleId="ListLabel320">
+    <w:name w:val="ListLabel 320"/>
+    <w:qFormat/>
+    <w:rPr>
+      <w:rFonts w:cs="OpenSymbol"/>
+    </w:rPr>
+  </w:style>
+  <w:style w:type="character" w:styleId="ListLabel321">
+    <w:name w:val="ListLabel 321"/>
+    <w:qFormat/>
+    <w:rPr>
+      <w:rFonts w:cs="OpenSymbol"/>
+    </w:rPr>
+  </w:style>
+  <w:style w:type="character" w:styleId="ListLabel322">
+    <w:name w:val="ListLabel 322"/>
+    <w:qFormat/>
+    <w:rPr>
+      <w:rFonts w:cs="OpenSymbol"/>
+    </w:rPr>
+  </w:style>
+  <w:style w:type="character" w:styleId="ListLabel323">
+    <w:name w:val="ListLabel 323"/>
+    <w:qFormat/>
+    <w:rPr>
+      <w:rFonts w:cs="OpenSymbol"/>
+    </w:rPr>
+  </w:style>
+  <w:style w:type="character" w:styleId="ListLabel324">
+    <w:name w:val="ListLabel 324"/>
+    <w:qFormat/>
+    <w:rPr>
+      <w:rFonts w:cs="OpenSymbol"/>
+    </w:rPr>
+  </w:style>
   <w:style w:type="paragraph" w:styleId="Heading">
     <w:name w:val="Heading"/>
     <w:basedOn w:val="Normal"/>
     <w:next w:val="TextBody"/>
     <w:qFormat/>
     <w:pPr>
-      <w:keepNext/>
+      <w:keepNext w:val="true"/>
       <w:spacing w:before="240" w:after="120"/>
     </w:pPr>
     <w:rPr>

</xml_diff>

<commit_message>
Update documentation with send type
This commit relates to issue #59.
</commit_message>
<xml_diff>
--- a/userguide.docx
+++ b/userguide.docx
@@ -4334,9 +4334,9 @@
         </w:numPr>
         <w:rPr/>
       </w:pPr>
-      <w:bookmarkStart w:id="2" w:name="_toc175"/>
+      <w:bookmarkStart w:id="2" w:name="_toc85"/>
       <w:bookmarkStart w:id="3" w:name="_toc39"/>
-      <w:bookmarkStart w:id="4" w:name="_toc85"/>
+      <w:bookmarkStart w:id="4" w:name="_toc175"/>
       <w:bookmarkEnd w:id="2"/>
       <w:bookmarkEnd w:id="3"/>
       <w:bookmarkEnd w:id="4"/>
@@ -4675,9 +4675,9 @@
         </w:numPr>
         <w:rPr/>
       </w:pPr>
-      <w:bookmarkStart w:id="5" w:name="_toc188"/>
+      <w:bookmarkStart w:id="5" w:name="_toc98"/>
       <w:bookmarkStart w:id="6" w:name="_toc41"/>
-      <w:bookmarkStart w:id="7" w:name="_toc98"/>
+      <w:bookmarkStart w:id="7" w:name="_toc188"/>
       <w:bookmarkEnd w:id="5"/>
       <w:bookmarkEnd w:id="6"/>
       <w:bookmarkEnd w:id="7"/>
@@ -5060,8 +5060,8 @@
         </w:numPr>
         <w:rPr/>
       </w:pPr>
-      <w:bookmarkStart w:id="8" w:name="_toc43"/>
-      <w:bookmarkStart w:id="9" w:name="_toc238"/>
+      <w:bookmarkStart w:id="8" w:name="_toc238"/>
+      <w:bookmarkStart w:id="9" w:name="_toc43"/>
       <w:bookmarkEnd w:id="8"/>
       <w:bookmarkEnd w:id="9"/>
       <w:r>
@@ -5307,10 +5307,10 @@
         </w:numPr>
         <w:rPr/>
       </w:pPr>
-      <w:bookmarkStart w:id="10" w:name="_toc307"/>
-      <w:bookmarkStart w:id="11" w:name="_toc45"/>
-      <w:bookmarkStart w:id="12" w:name="_toc125"/>
-      <w:bookmarkStart w:id="13" w:name="_toc310"/>
+      <w:bookmarkStart w:id="10" w:name="_toc310"/>
+      <w:bookmarkStart w:id="11" w:name="_toc125"/>
+      <w:bookmarkStart w:id="12" w:name="_toc45"/>
+      <w:bookmarkStart w:id="13" w:name="_toc307"/>
       <w:bookmarkEnd w:id="10"/>
       <w:bookmarkEnd w:id="11"/>
       <w:bookmarkEnd w:id="12"/>
@@ -5416,6 +5416,34 @@
         <w:rPr/>
         <w:t xml:space="preserve">The </w:t>
       </w:r>
+      <w:r>
+        <w:rPr>
+          <w:b/>
+          <w:bCs/>
+        </w:rPr>
+        <w:t>Place emails in</w:t>
+      </w:r>
+      <w:r>
+        <w:rPr>
+          <w:b w:val="false"/>
+          <w:bCs w:val="false"/>
+        </w:rPr>
+        <w:t xml:space="preserve"> radio button group indicates whether the email addresses will be placed in the “To” field, the “Cc” field, or the “Bcc” field in the scheduling email.</w:t>
+      </w:r>
+    </w:p>
+    <w:p>
+      <w:pPr>
+        <w:pStyle w:val="Normal"/>
+        <w:numPr>
+          <w:ilvl w:val="0"/>
+          <w:numId w:val="10"/>
+        </w:numPr>
+        <w:rPr/>
+      </w:pPr>
+      <w:r>
+        <w:rPr/>
+        <w:t xml:space="preserve">The </w:t>
+      </w:r>
       <w:bookmarkStart w:id="14" w:name="__DdeLink__1667_1388146819"/>
       <w:r>
         <w:rPr>
@@ -5691,9 +5719,9 @@
         </w:numPr>
         <w:rPr/>
       </w:pPr>
-      <w:bookmarkStart w:id="15" w:name="_toc313"/>
+      <w:bookmarkStart w:id="15" w:name="_toc131"/>
       <w:bookmarkStart w:id="16" w:name="_toc47"/>
-      <w:bookmarkStart w:id="17" w:name="_toc131"/>
+      <w:bookmarkStart w:id="17" w:name="_toc313"/>
       <w:bookmarkEnd w:id="15"/>
       <w:bookmarkEnd w:id="16"/>
       <w:bookmarkEnd w:id="17"/>
@@ -5985,8 +6013,8 @@
         </w:numPr>
         <w:rPr/>
       </w:pPr>
-      <w:bookmarkStart w:id="18" w:name="_toc49"/>
-      <w:bookmarkStart w:id="19" w:name="_toc143"/>
+      <w:bookmarkStart w:id="18" w:name="_toc143"/>
+      <w:bookmarkStart w:id="19" w:name="_toc49"/>
       <w:bookmarkEnd w:id="18"/>
       <w:bookmarkEnd w:id="19"/>
       <w:r>
@@ -6209,8 +6237,8 @@
         </w:numPr>
         <w:rPr/>
       </w:pPr>
-      <w:bookmarkStart w:id="20" w:name="_toc335"/>
-      <w:bookmarkStart w:id="21" w:name="_toc51"/>
+      <w:bookmarkStart w:id="20" w:name="_toc51"/>
+      <w:bookmarkStart w:id="21" w:name="_toc335"/>
       <w:bookmarkEnd w:id="20"/>
       <w:bookmarkEnd w:id="21"/>
       <w:r>
@@ -6322,7 +6350,29 @@
       </w:pPr>
       <w:r>
         <w:rPr/>
-        <w:t xml:space="preserve">The email is placed in three text boxes. The </w:t>
+        <w:t xml:space="preserve">The email is placed in </w:t>
+      </w:r>
+      <w:r>
+        <w:rPr/>
+        <w:t>several</w:t>
+      </w:r>
+      <w:r>
+        <w:rPr/>
+        <w:t xml:space="preserve"> text boxes. The </w:t>
+      </w:r>
+      <w:r>
+        <w:rPr>
+          <w:b w:val="false"/>
+          <w:bCs w:val="false"/>
+        </w:rPr>
+        <w:t xml:space="preserve">email addresses of all the volunteers assigned to the event </w:t>
+      </w:r>
+      <w:r>
+        <w:rPr>
+          <w:b w:val="false"/>
+          <w:bCs w:val="false"/>
+        </w:rPr>
+        <w:t xml:space="preserve">are listed in either the </w:t>
       </w:r>
       <w:r>
         <w:rPr>
@@ -6336,7 +6386,42 @@
           <w:b w:val="false"/>
           <w:bCs w:val="false"/>
         </w:rPr>
-        <w:t xml:space="preserve"> text box lists the email addresses of all the volunteers assigned to the event. The </w:t>
+        <w:t xml:space="preserve"> text box, the </w:t>
+      </w:r>
+      <w:r>
+        <w:rPr>
+          <w:b/>
+          <w:bCs/>
+        </w:rPr>
+        <w:t>Cc</w:t>
+      </w:r>
+      <w:r>
+        <w:rPr>
+          <w:b w:val="false"/>
+          <w:bCs w:val="false"/>
+        </w:rPr>
+        <w:t xml:space="preserve"> text box, or the </w:t>
+      </w:r>
+      <w:r>
+        <w:rPr>
+          <w:b/>
+          <w:bCs/>
+        </w:rPr>
+        <w:t>Bcc</w:t>
+      </w:r>
+      <w:r>
+        <w:rPr>
+          <w:b w:val="false"/>
+          <w:bCs w:val="false"/>
+        </w:rPr>
+        <w:t xml:space="preserve"> text box</w:t>
+      </w:r>
+      <w:r>
+        <w:rPr>
+          <w:b w:val="false"/>
+          <w:bCs w:val="false"/>
+        </w:rPr>
+        <w:t xml:space="preserve">. The </w:t>
       </w:r>
       <w:r>
         <w:rPr>
@@ -6643,12 +6728,34 @@
       </w:r>
       <w:r>
         <w:rPr/>
-        <w:t xml:space="preserve"> element corresponds to the application’s email template. It contains four child elements: </w:t>
+        <w:t xml:space="preserve"> element corresponds to the application’s email template. It contains </w:t>
+      </w:r>
+      <w:r>
+        <w:rPr/>
+        <w:t>five</w:t>
+      </w:r>
+      <w:r>
+        <w:rPr/>
+        <w:t xml:space="preserve"> child elements: </w:t>
       </w:r>
       <w:r>
         <w:rPr>
           <w:rStyle w:val="Monospace"/>
         </w:rPr>
+        <w:t>&lt;sendType&gt;</w:t>
+      </w:r>
+      <w:r>
+        <w:rPr/>
+        <w:t>,</w:t>
+      </w:r>
+      <w:r>
+        <w:rPr/>
+        <w:t xml:space="preserve"> </w:t>
+      </w:r>
+      <w:r>
+        <w:rPr>
+          <w:rStyle w:val="Monospace"/>
+        </w:rPr>
         <w:t>&lt;preScheduleText&gt;</w:t>
       </w:r>
       <w:r>
@@ -6684,6 +6791,56 @@
       <w:r>
         <w:rPr/>
         <w:t>.</w:t>
+      </w:r>
+    </w:p>
+    <w:p>
+      <w:pPr>
+        <w:pStyle w:val="Normal"/>
+        <w:numPr>
+          <w:ilvl w:val="0"/>
+          <w:numId w:val="5"/>
+        </w:numPr>
+        <w:rPr/>
+      </w:pPr>
+      <w:r>
+        <w:rPr>
+          <w:rStyle w:val="Monospace"/>
+        </w:rPr>
+        <w:t>&lt;sendType&gt;</w:t>
+      </w:r>
+      <w:r>
+        <w:rPr/>
+        <w:t xml:space="preserve"> is a text node containing the send type of the email template: “</w:t>
+      </w:r>
+      <w:r>
+        <w:rPr>
+          <w:rStyle w:val="Monospace"/>
+        </w:rPr>
+        <w:t>to</w:t>
+      </w:r>
+      <w:r>
+        <w:rPr/>
+        <w:t>”, “</w:t>
+      </w:r>
+      <w:r>
+        <w:rPr>
+          <w:rStyle w:val="Monospace"/>
+        </w:rPr>
+        <w:t>cc</w:t>
+      </w:r>
+      <w:r>
+        <w:rPr/>
+        <w:t>”, or “</w:t>
+      </w:r>
+      <w:r>
+        <w:rPr>
+          <w:rStyle w:val="Monospace"/>
+        </w:rPr>
+        <w:t>bcc</w:t>
+      </w:r>
+      <w:r>
+        <w:rPr/>
+        <w:t>”.</w:t>
       </w:r>
     </w:p>
     <w:p>
@@ -7603,6 +7760,7 @@
       </w:r>
       <w:r>
         <w:rPr/>
+        <w:tab/>
         <w:t xml:space="preserve">To select multiple roles, hold the </w:t>
       </w:r>
       <w:r>
@@ -14590,6 +14748,511 @@
       <w:rFonts w:cs="OpenSymbol"/>
     </w:rPr>
   </w:style>
+  <w:style w:type="character" w:styleId="ListLabel766">
+    <w:name w:val="ListLabel 766"/>
+    <w:qFormat/>
+    <w:rPr>
+      <w:rFonts w:cs="OpenSymbol"/>
+    </w:rPr>
+  </w:style>
+  <w:style w:type="character" w:styleId="ListLabel767">
+    <w:name w:val="ListLabel 767"/>
+    <w:qFormat/>
+    <w:rPr>
+      <w:rFonts w:cs="OpenSymbol"/>
+    </w:rPr>
+  </w:style>
+  <w:style w:type="character" w:styleId="ListLabel768">
+    <w:name w:val="ListLabel 768"/>
+    <w:qFormat/>
+    <w:rPr>
+      <w:rFonts w:cs="OpenSymbol"/>
+    </w:rPr>
+  </w:style>
+  <w:style w:type="character" w:styleId="ListLabel769">
+    <w:name w:val="ListLabel 769"/>
+    <w:qFormat/>
+    <w:rPr>
+      <w:rFonts w:cs="OpenSymbol"/>
+    </w:rPr>
+  </w:style>
+  <w:style w:type="character" w:styleId="ListLabel770">
+    <w:name w:val="ListLabel 770"/>
+    <w:qFormat/>
+    <w:rPr>
+      <w:rFonts w:cs="OpenSymbol"/>
+    </w:rPr>
+  </w:style>
+  <w:style w:type="character" w:styleId="ListLabel771">
+    <w:name w:val="ListLabel 771"/>
+    <w:qFormat/>
+    <w:rPr>
+      <w:rFonts w:cs="OpenSymbol"/>
+    </w:rPr>
+  </w:style>
+  <w:style w:type="character" w:styleId="ListLabel772">
+    <w:name w:val="ListLabel 772"/>
+    <w:qFormat/>
+    <w:rPr>
+      <w:rFonts w:cs="OpenSymbol"/>
+    </w:rPr>
+  </w:style>
+  <w:style w:type="character" w:styleId="ListLabel773">
+    <w:name w:val="ListLabel 773"/>
+    <w:qFormat/>
+    <w:rPr>
+      <w:rFonts w:cs="OpenSymbol"/>
+    </w:rPr>
+  </w:style>
+  <w:style w:type="character" w:styleId="ListLabel774">
+    <w:name w:val="ListLabel 774"/>
+    <w:qFormat/>
+    <w:rPr>
+      <w:rFonts w:cs="OpenSymbol"/>
+    </w:rPr>
+  </w:style>
+  <w:style w:type="character" w:styleId="ListLabel775">
+    <w:name w:val="ListLabel 775"/>
+    <w:qFormat/>
+    <w:rPr>
+      <w:rFonts w:cs="OpenSymbol"/>
+    </w:rPr>
+  </w:style>
+  <w:style w:type="character" w:styleId="ListLabel776">
+    <w:name w:val="ListLabel 776"/>
+    <w:qFormat/>
+    <w:rPr>
+      <w:rFonts w:cs="OpenSymbol"/>
+    </w:rPr>
+  </w:style>
+  <w:style w:type="character" w:styleId="ListLabel777">
+    <w:name w:val="ListLabel 777"/>
+    <w:qFormat/>
+    <w:rPr>
+      <w:rFonts w:cs="OpenSymbol"/>
+    </w:rPr>
+  </w:style>
+  <w:style w:type="character" w:styleId="ListLabel778">
+    <w:name w:val="ListLabel 778"/>
+    <w:qFormat/>
+    <w:rPr>
+      <w:rFonts w:cs="OpenSymbol"/>
+    </w:rPr>
+  </w:style>
+  <w:style w:type="character" w:styleId="ListLabel779">
+    <w:name w:val="ListLabel 779"/>
+    <w:qFormat/>
+    <w:rPr>
+      <w:rFonts w:cs="OpenSymbol"/>
+    </w:rPr>
+  </w:style>
+  <w:style w:type="character" w:styleId="ListLabel780">
+    <w:name w:val="ListLabel 780"/>
+    <w:qFormat/>
+    <w:rPr>
+      <w:rFonts w:cs="OpenSymbol"/>
+    </w:rPr>
+  </w:style>
+  <w:style w:type="character" w:styleId="ListLabel781">
+    <w:name w:val="ListLabel 781"/>
+    <w:qFormat/>
+    <w:rPr>
+      <w:rFonts w:cs="OpenSymbol"/>
+    </w:rPr>
+  </w:style>
+  <w:style w:type="character" w:styleId="ListLabel782">
+    <w:name w:val="ListLabel 782"/>
+    <w:qFormat/>
+    <w:rPr>
+      <w:rFonts w:cs="OpenSymbol"/>
+    </w:rPr>
+  </w:style>
+  <w:style w:type="character" w:styleId="ListLabel783">
+    <w:name w:val="ListLabel 783"/>
+    <w:qFormat/>
+    <w:rPr>
+      <w:rFonts w:cs="OpenSymbol"/>
+    </w:rPr>
+  </w:style>
+  <w:style w:type="character" w:styleId="ListLabel784">
+    <w:name w:val="ListLabel 784"/>
+    <w:qFormat/>
+    <w:rPr>
+      <w:rFonts w:cs="OpenSymbol"/>
+    </w:rPr>
+  </w:style>
+  <w:style w:type="character" w:styleId="ListLabel785">
+    <w:name w:val="ListLabel 785"/>
+    <w:qFormat/>
+    <w:rPr>
+      <w:rFonts w:cs="OpenSymbol"/>
+    </w:rPr>
+  </w:style>
+  <w:style w:type="character" w:styleId="ListLabel786">
+    <w:name w:val="ListLabel 786"/>
+    <w:qFormat/>
+    <w:rPr>
+      <w:rFonts w:cs="OpenSymbol"/>
+    </w:rPr>
+  </w:style>
+  <w:style w:type="character" w:styleId="ListLabel787">
+    <w:name w:val="ListLabel 787"/>
+    <w:qFormat/>
+    <w:rPr>
+      <w:rFonts w:cs="OpenSymbol"/>
+    </w:rPr>
+  </w:style>
+  <w:style w:type="character" w:styleId="ListLabel788">
+    <w:name w:val="ListLabel 788"/>
+    <w:qFormat/>
+    <w:rPr>
+      <w:rFonts w:cs="OpenSymbol"/>
+    </w:rPr>
+  </w:style>
+  <w:style w:type="character" w:styleId="ListLabel789">
+    <w:name w:val="ListLabel 789"/>
+    <w:qFormat/>
+    <w:rPr>
+      <w:rFonts w:cs="OpenSymbol"/>
+    </w:rPr>
+  </w:style>
+  <w:style w:type="character" w:styleId="ListLabel790">
+    <w:name w:val="ListLabel 790"/>
+    <w:qFormat/>
+    <w:rPr>
+      <w:rFonts w:cs="OpenSymbol"/>
+    </w:rPr>
+  </w:style>
+  <w:style w:type="character" w:styleId="ListLabel791">
+    <w:name w:val="ListLabel 791"/>
+    <w:qFormat/>
+    <w:rPr>
+      <w:rFonts w:cs="OpenSymbol"/>
+    </w:rPr>
+  </w:style>
+  <w:style w:type="character" w:styleId="ListLabel792">
+    <w:name w:val="ListLabel 792"/>
+    <w:qFormat/>
+    <w:rPr>
+      <w:rFonts w:cs="OpenSymbol"/>
+    </w:rPr>
+  </w:style>
+  <w:style w:type="character" w:styleId="ListLabel793">
+    <w:name w:val="ListLabel 793"/>
+    <w:qFormat/>
+    <w:rPr>
+      <w:rFonts w:cs="OpenSymbol"/>
+    </w:rPr>
+  </w:style>
+  <w:style w:type="character" w:styleId="ListLabel794">
+    <w:name w:val="ListLabel 794"/>
+    <w:qFormat/>
+    <w:rPr>
+      <w:rFonts w:cs="OpenSymbol"/>
+    </w:rPr>
+  </w:style>
+  <w:style w:type="character" w:styleId="ListLabel795">
+    <w:name w:val="ListLabel 795"/>
+    <w:qFormat/>
+    <w:rPr>
+      <w:rFonts w:cs="OpenSymbol"/>
+    </w:rPr>
+  </w:style>
+  <w:style w:type="character" w:styleId="ListLabel796">
+    <w:name w:val="ListLabel 796"/>
+    <w:qFormat/>
+    <w:rPr>
+      <w:rFonts w:cs="OpenSymbol"/>
+    </w:rPr>
+  </w:style>
+  <w:style w:type="character" w:styleId="ListLabel797">
+    <w:name w:val="ListLabel 797"/>
+    <w:qFormat/>
+    <w:rPr>
+      <w:rFonts w:cs="OpenSymbol"/>
+    </w:rPr>
+  </w:style>
+  <w:style w:type="character" w:styleId="ListLabel798">
+    <w:name w:val="ListLabel 798"/>
+    <w:qFormat/>
+    <w:rPr>
+      <w:rFonts w:cs="OpenSymbol"/>
+    </w:rPr>
+  </w:style>
+  <w:style w:type="character" w:styleId="ListLabel799">
+    <w:name w:val="ListLabel 799"/>
+    <w:qFormat/>
+    <w:rPr>
+      <w:rFonts w:cs="OpenSymbol"/>
+    </w:rPr>
+  </w:style>
+  <w:style w:type="character" w:styleId="ListLabel800">
+    <w:name w:val="ListLabel 800"/>
+    <w:qFormat/>
+    <w:rPr>
+      <w:rFonts w:cs="OpenSymbol"/>
+    </w:rPr>
+  </w:style>
+  <w:style w:type="character" w:styleId="ListLabel801">
+    <w:name w:val="ListLabel 801"/>
+    <w:qFormat/>
+    <w:rPr>
+      <w:rFonts w:cs="OpenSymbol"/>
+    </w:rPr>
+  </w:style>
+  <w:style w:type="character" w:styleId="ListLabel802">
+    <w:name w:val="ListLabel 802"/>
+    <w:qFormat/>
+    <w:rPr>
+      <w:rFonts w:cs="OpenSymbol"/>
+    </w:rPr>
+  </w:style>
+  <w:style w:type="character" w:styleId="ListLabel803">
+    <w:name w:val="ListLabel 803"/>
+    <w:qFormat/>
+    <w:rPr>
+      <w:rFonts w:cs="OpenSymbol"/>
+    </w:rPr>
+  </w:style>
+  <w:style w:type="character" w:styleId="ListLabel804">
+    <w:name w:val="ListLabel 804"/>
+    <w:qFormat/>
+    <w:rPr>
+      <w:rFonts w:cs="OpenSymbol"/>
+    </w:rPr>
+  </w:style>
+  <w:style w:type="character" w:styleId="ListLabel805">
+    <w:name w:val="ListLabel 805"/>
+    <w:qFormat/>
+    <w:rPr>
+      <w:rFonts w:cs="OpenSymbol"/>
+    </w:rPr>
+  </w:style>
+  <w:style w:type="character" w:styleId="ListLabel806">
+    <w:name w:val="ListLabel 806"/>
+    <w:qFormat/>
+    <w:rPr>
+      <w:rFonts w:cs="OpenSymbol"/>
+    </w:rPr>
+  </w:style>
+  <w:style w:type="character" w:styleId="ListLabel807">
+    <w:name w:val="ListLabel 807"/>
+    <w:qFormat/>
+    <w:rPr>
+      <w:rFonts w:cs="OpenSymbol"/>
+    </w:rPr>
+  </w:style>
+  <w:style w:type="character" w:styleId="ListLabel808">
+    <w:name w:val="ListLabel 808"/>
+    <w:qFormat/>
+    <w:rPr>
+      <w:rFonts w:cs="OpenSymbol"/>
+    </w:rPr>
+  </w:style>
+  <w:style w:type="character" w:styleId="ListLabel809">
+    <w:name w:val="ListLabel 809"/>
+    <w:qFormat/>
+    <w:rPr>
+      <w:rFonts w:cs="OpenSymbol"/>
+    </w:rPr>
+  </w:style>
+  <w:style w:type="character" w:styleId="ListLabel810">
+    <w:name w:val="ListLabel 810"/>
+    <w:qFormat/>
+    <w:rPr>
+      <w:rFonts w:cs="OpenSymbol"/>
+    </w:rPr>
+  </w:style>
+  <w:style w:type="character" w:styleId="ListLabel811">
+    <w:name w:val="ListLabel 811"/>
+    <w:qFormat/>
+    <w:rPr>
+      <w:rFonts w:cs="OpenSymbol"/>
+    </w:rPr>
+  </w:style>
+  <w:style w:type="character" w:styleId="ListLabel812">
+    <w:name w:val="ListLabel 812"/>
+    <w:qFormat/>
+    <w:rPr>
+      <w:rFonts w:cs="OpenSymbol"/>
+    </w:rPr>
+  </w:style>
+  <w:style w:type="character" w:styleId="ListLabel813">
+    <w:name w:val="ListLabel 813"/>
+    <w:qFormat/>
+    <w:rPr>
+      <w:rFonts w:cs="OpenSymbol"/>
+    </w:rPr>
+  </w:style>
+  <w:style w:type="character" w:styleId="ListLabel814">
+    <w:name w:val="ListLabel 814"/>
+    <w:qFormat/>
+    <w:rPr>
+      <w:rFonts w:cs="OpenSymbol"/>
+    </w:rPr>
+  </w:style>
+  <w:style w:type="character" w:styleId="ListLabel815">
+    <w:name w:val="ListLabel 815"/>
+    <w:qFormat/>
+    <w:rPr>
+      <w:rFonts w:cs="OpenSymbol"/>
+    </w:rPr>
+  </w:style>
+  <w:style w:type="character" w:styleId="ListLabel816">
+    <w:name w:val="ListLabel 816"/>
+    <w:qFormat/>
+    <w:rPr>
+      <w:rFonts w:cs="OpenSymbol"/>
+    </w:rPr>
+  </w:style>
+  <w:style w:type="character" w:styleId="ListLabel817">
+    <w:name w:val="ListLabel 817"/>
+    <w:qFormat/>
+    <w:rPr>
+      <w:rFonts w:cs="OpenSymbol"/>
+    </w:rPr>
+  </w:style>
+  <w:style w:type="character" w:styleId="ListLabel818">
+    <w:name w:val="ListLabel 818"/>
+    <w:qFormat/>
+    <w:rPr>
+      <w:rFonts w:cs="OpenSymbol"/>
+    </w:rPr>
+  </w:style>
+  <w:style w:type="character" w:styleId="ListLabel819">
+    <w:name w:val="ListLabel 819"/>
+    <w:qFormat/>
+    <w:rPr>
+      <w:rFonts w:cs="OpenSymbol"/>
+    </w:rPr>
+  </w:style>
+  <w:style w:type="character" w:styleId="ListLabel820">
+    <w:name w:val="ListLabel 820"/>
+    <w:qFormat/>
+    <w:rPr>
+      <w:rFonts w:cs="OpenSymbol"/>
+      <w:b w:val="false"/>
+    </w:rPr>
+  </w:style>
+  <w:style w:type="character" w:styleId="ListLabel821">
+    <w:name w:val="ListLabel 821"/>
+    <w:qFormat/>
+    <w:rPr>
+      <w:rFonts w:cs="OpenSymbol"/>
+    </w:rPr>
+  </w:style>
+  <w:style w:type="character" w:styleId="ListLabel822">
+    <w:name w:val="ListLabel 822"/>
+    <w:qFormat/>
+    <w:rPr>
+      <w:rFonts w:cs="OpenSymbol"/>
+    </w:rPr>
+  </w:style>
+  <w:style w:type="character" w:styleId="ListLabel823">
+    <w:name w:val="ListLabel 823"/>
+    <w:qFormat/>
+    <w:rPr>
+      <w:rFonts w:cs="OpenSymbol"/>
+    </w:rPr>
+  </w:style>
+  <w:style w:type="character" w:styleId="ListLabel824">
+    <w:name w:val="ListLabel 824"/>
+    <w:qFormat/>
+    <w:rPr>
+      <w:rFonts w:cs="OpenSymbol"/>
+    </w:rPr>
+  </w:style>
+  <w:style w:type="character" w:styleId="ListLabel825">
+    <w:name w:val="ListLabel 825"/>
+    <w:qFormat/>
+    <w:rPr>
+      <w:rFonts w:cs="OpenSymbol"/>
+    </w:rPr>
+  </w:style>
+  <w:style w:type="character" w:styleId="ListLabel826">
+    <w:name w:val="ListLabel 826"/>
+    <w:qFormat/>
+    <w:rPr>
+      <w:rFonts w:cs="OpenSymbol"/>
+    </w:rPr>
+  </w:style>
+  <w:style w:type="character" w:styleId="ListLabel827">
+    <w:name w:val="ListLabel 827"/>
+    <w:qFormat/>
+    <w:rPr>
+      <w:rFonts w:cs="OpenSymbol"/>
+    </w:rPr>
+  </w:style>
+  <w:style w:type="character" w:styleId="ListLabel828">
+    <w:name w:val="ListLabel 828"/>
+    <w:qFormat/>
+    <w:rPr>
+      <w:rFonts w:cs="OpenSymbol"/>
+    </w:rPr>
+  </w:style>
+  <w:style w:type="character" w:styleId="ListLabel829">
+    <w:name w:val="ListLabel 829"/>
+    <w:qFormat/>
+    <w:rPr>
+      <w:rFonts w:cs="OpenSymbol"/>
+    </w:rPr>
+  </w:style>
+  <w:style w:type="character" w:styleId="ListLabel830">
+    <w:name w:val="ListLabel 830"/>
+    <w:qFormat/>
+    <w:rPr>
+      <w:rFonts w:cs="OpenSymbol"/>
+    </w:rPr>
+  </w:style>
+  <w:style w:type="character" w:styleId="ListLabel831">
+    <w:name w:val="ListLabel 831"/>
+    <w:qFormat/>
+    <w:rPr>
+      <w:rFonts w:cs="OpenSymbol"/>
+    </w:rPr>
+  </w:style>
+  <w:style w:type="character" w:styleId="ListLabel832">
+    <w:name w:val="ListLabel 832"/>
+    <w:qFormat/>
+    <w:rPr>
+      <w:rFonts w:cs="OpenSymbol"/>
+    </w:rPr>
+  </w:style>
+  <w:style w:type="character" w:styleId="ListLabel833">
+    <w:name w:val="ListLabel 833"/>
+    <w:qFormat/>
+    <w:rPr>
+      <w:rFonts w:cs="OpenSymbol"/>
+    </w:rPr>
+  </w:style>
+  <w:style w:type="character" w:styleId="ListLabel834">
+    <w:name w:val="ListLabel 834"/>
+    <w:qFormat/>
+    <w:rPr>
+      <w:rFonts w:cs="OpenSymbol"/>
+    </w:rPr>
+  </w:style>
+  <w:style w:type="character" w:styleId="ListLabel835">
+    <w:name w:val="ListLabel 835"/>
+    <w:qFormat/>
+    <w:rPr>
+      <w:rFonts w:cs="OpenSymbol"/>
+    </w:rPr>
+  </w:style>
+  <w:style w:type="character" w:styleId="ListLabel836">
+    <w:name w:val="ListLabel 836"/>
+    <w:qFormat/>
+    <w:rPr>
+      <w:rFonts w:cs="OpenSymbol"/>
+    </w:rPr>
+  </w:style>
+  <w:style w:type="character" w:styleId="ListLabel837">
+    <w:name w:val="ListLabel 837"/>
+    <w:qFormat/>
+    <w:rPr>
+      <w:rFonts w:cs="OpenSymbol"/>
+    </w:rPr>
+  </w:style>
   <w:style w:type="paragraph" w:styleId="Heading">
     <w:name w:val="Heading"/>
     <w:basedOn w:val="Normal"/>

</xml_diff>